<commit_message>
Created styles for table items
</commit_message>
<xml_diff>
--- a/Шаблон/ПЗ_ГОСТ_2_список_2_ур.docx
+++ b/Шаблон/ПЗ_ГОСТ_2_список_2_ур.docx
@@ -1430,6 +1430,22 @@
     </w:p>
     <w:p>
       <w:pPr>
+        <w:pStyle w:val="af5"/>
+        <w:rPr>
+          <w:lang w:val="ru-RU"/>
+        </w:rPr>
+      </w:pPr>
+      <w:proofErr w:type="spellStart"/>
+      <w:r>
+        <w:rPr>
+          <w:lang w:val="ru-RU"/>
+        </w:rPr>
+        <w:t>баббабабабабаббаб</w:t>
+      </w:r>
+      <w:proofErr w:type="spellEnd"/>
+    </w:p>
+    <w:p>
+      <w:pPr>
         <w:pStyle w:val="21"/>
       </w:pPr>
       <w:bookmarkStart w:id="2" w:name="_Toc420662001"/>
@@ -1442,7 +1458,7 @@
     </w:p>
     <w:p>
       <w:pPr>
-        <w:pStyle w:val="af4"/>
+        <w:pStyle w:val="af5"/>
         <w:rPr>
           <w:lang w:val="ru-RU"/>
         </w:rPr>
@@ -1496,100 +1512,233 @@
     </w:p>
     <w:p>
       <w:pPr>
-        <w:pStyle w:val="a0"/>
-      </w:pPr>
-      <w:r>
-        <w:t>1</w:t>
-      </w:r>
+        <w:pStyle w:val="af7"/>
+      </w:pPr>
+      <w:r>
+        <w:t xml:space="preserve">Таблица 1.3 – Таблица </w:t>
+      </w:r>
+      <w:proofErr w:type="spellStart"/>
+      <w:r>
+        <w:t>пваопл</w:t>
+      </w:r>
+      <w:proofErr w:type="spellEnd"/>
+      <w:r>
+        <w:t xml:space="preserve"> </w:t>
+      </w:r>
+      <w:proofErr w:type="spellStart"/>
+      <w:r>
+        <w:t>дваоп</w:t>
+      </w:r>
+      <w:proofErr w:type="spellEnd"/>
+      <w:r>
+        <w:t xml:space="preserve"> </w:t>
+      </w:r>
+      <w:proofErr w:type="spellStart"/>
+      <w:r>
+        <w:t>довалдповапва</w:t>
+      </w:r>
+      <w:proofErr w:type="spellEnd"/>
     </w:p>
+    <w:tbl>
+      <w:tblPr>
+        <w:tblStyle w:val="af6"/>
+        <w:tblW w:w="9356" w:type="dxa"/>
+        <w:tblInd w:w="108" w:type="dxa"/>
+        <w:tblLook w:val="04A0" w:firstRow="1" w:lastRow="0" w:firstColumn="1" w:lastColumn="0" w:noHBand="0" w:noVBand="1"/>
+      </w:tblPr>
+      <w:tblGrid>
+        <w:gridCol w:w="2392"/>
+        <w:gridCol w:w="2393"/>
+        <w:gridCol w:w="2393"/>
+        <w:gridCol w:w="2178"/>
+      </w:tblGrid>
+      <w:tr>
+        <w:tc>
+          <w:tcPr>
+            <w:tcW w:w="2392" w:type="dxa"/>
+            <w:vAlign w:val="center"/>
+          </w:tcPr>
+          <w:p>
+            <w:pPr>
+              <w:pStyle w:val="af9"/>
+            </w:pPr>
+            <w:r>
+              <w:t>42423</w:t>
+            </w:r>
+          </w:p>
+        </w:tc>
+        <w:tc>
+          <w:tcPr>
+            <w:tcW w:w="2393" w:type="dxa"/>
+            <w:vAlign w:val="center"/>
+          </w:tcPr>
+          <w:p>
+            <w:pPr>
+              <w:pStyle w:val="af9"/>
+            </w:pPr>
+            <w:r>
+              <w:t>234234</w:t>
+            </w:r>
+          </w:p>
+        </w:tc>
+        <w:tc>
+          <w:tcPr>
+            <w:tcW w:w="2393" w:type="dxa"/>
+            <w:vAlign w:val="center"/>
+          </w:tcPr>
+          <w:p>
+            <w:pPr>
+              <w:pStyle w:val="af9"/>
+            </w:pPr>
+            <w:r>
+              <w:t>234234</w:t>
+            </w:r>
+          </w:p>
+        </w:tc>
+        <w:tc>
+          <w:tcPr>
+            <w:tcW w:w="2178" w:type="dxa"/>
+            <w:vAlign w:val="center"/>
+          </w:tcPr>
+          <w:p>
+            <w:pPr>
+              <w:pStyle w:val="af9"/>
+            </w:pPr>
+            <w:r>
+              <w:t>234</w:t>
+            </w:r>
+          </w:p>
+        </w:tc>
+      </w:tr>
+      <w:tr>
+        <w:tc>
+          <w:tcPr>
+            <w:tcW w:w="2392" w:type="dxa"/>
+            <w:vAlign w:val="center"/>
+          </w:tcPr>
+          <w:p>
+            <w:pPr>
+              <w:pStyle w:val="af8"/>
+            </w:pPr>
+            <w:r>
+              <w:t>234</w:t>
+            </w:r>
+          </w:p>
+        </w:tc>
+        <w:tc>
+          <w:tcPr>
+            <w:tcW w:w="2393" w:type="dxa"/>
+            <w:vAlign w:val="center"/>
+          </w:tcPr>
+          <w:p>
+            <w:pPr>
+              <w:pStyle w:val="af8"/>
+            </w:pPr>
+            <w:r>
+              <w:t>234</w:t>
+            </w:r>
+          </w:p>
+        </w:tc>
+        <w:tc>
+          <w:tcPr>
+            <w:tcW w:w="2393" w:type="dxa"/>
+            <w:vAlign w:val="center"/>
+          </w:tcPr>
+          <w:p>
+            <w:pPr>
+              <w:pStyle w:val="af8"/>
+            </w:pPr>
+            <w:r>
+              <w:t>234</w:t>
+            </w:r>
+          </w:p>
+        </w:tc>
+        <w:tc>
+          <w:tcPr>
+            <w:tcW w:w="2178" w:type="dxa"/>
+            <w:vAlign w:val="center"/>
+          </w:tcPr>
+          <w:p>
+            <w:pPr>
+              <w:pStyle w:val="af8"/>
+            </w:pPr>
+            <w:r>
+              <w:t>234</w:t>
+            </w:r>
+          </w:p>
+        </w:tc>
+      </w:tr>
+      <w:tr>
+        <w:tc>
+          <w:tcPr>
+            <w:tcW w:w="2392" w:type="dxa"/>
+            <w:vAlign w:val="center"/>
+          </w:tcPr>
+          <w:p>
+            <w:pPr>
+              <w:pStyle w:val="af8"/>
+            </w:pPr>
+            <w:r>
+              <w:t>234</w:t>
+            </w:r>
+          </w:p>
+        </w:tc>
+        <w:tc>
+          <w:tcPr>
+            <w:tcW w:w="2393" w:type="dxa"/>
+            <w:vAlign w:val="center"/>
+          </w:tcPr>
+          <w:p>
+            <w:pPr>
+              <w:pStyle w:val="af8"/>
+            </w:pPr>
+            <w:r>
+              <w:t>456</w:t>
+            </w:r>
+          </w:p>
+        </w:tc>
+        <w:tc>
+          <w:tcPr>
+            <w:tcW w:w="2393" w:type="dxa"/>
+            <w:vAlign w:val="center"/>
+          </w:tcPr>
+          <w:p>
+            <w:pPr>
+              <w:pStyle w:val="af8"/>
+            </w:pPr>
+            <w:r>
+              <w:t>54</w:t>
+            </w:r>
+          </w:p>
+        </w:tc>
+        <w:tc>
+          <w:tcPr>
+            <w:tcW w:w="2178" w:type="dxa"/>
+            <w:vAlign w:val="center"/>
+          </w:tcPr>
+          <w:p>
+            <w:pPr>
+              <w:pStyle w:val="af8"/>
+            </w:pPr>
+            <w:r>
+              <w:t>76575</w:t>
+            </w:r>
+          </w:p>
+        </w:tc>
+      </w:tr>
+    </w:tbl>
     <w:p>
       <w:pPr>
-        <w:pStyle w:val="a0"/>
-        <w:numPr>
-          <w:ilvl w:val="1"/>
-          <w:numId w:val="32"/>
-        </w:numPr>
-      </w:pPr>
-      <w:r>
-        <w:t>4</w:t>
-      </w:r>
-    </w:p>
-    <w:p>
-      <w:pPr>
-        <w:pStyle w:val="a0"/>
-        <w:numPr>
-          <w:ilvl w:val="1"/>
-          <w:numId w:val="32"/>
-        </w:numPr>
-      </w:pPr>
-      <w:r>
-        <w:t>5</w:t>
-      </w:r>
-    </w:p>
-    <w:p>
-      <w:pPr>
-        <w:pStyle w:val="a0"/>
-      </w:pPr>
-      <w:r>
-        <w:t>5</w:t>
-      </w:r>
+        <w:jc w:val="both"/>
+        <w:rPr>
+          <w:lang w:val="ru-RU"/>
+        </w:rPr>
+      </w:pPr>
       <w:bookmarkStart w:id="6" w:name="_GoBack"/>
       <w:bookmarkEnd w:id="6"/>
     </w:p>
     <w:p>
       <w:pPr>
-        <w:pStyle w:val="a0"/>
-        <w:numPr>
-          <w:ilvl w:val="0"/>
-          <w:numId w:val="0"/>
-        </w:numPr>
-      </w:pPr>
-    </w:p>
-    <w:p>
-      <w:pPr>
-        <w:pStyle w:val="a0"/>
-        <w:numPr>
-          <w:ilvl w:val="0"/>
-          <w:numId w:val="0"/>
-        </w:numPr>
-        <w:ind w:left="360"/>
-      </w:pPr>
-      <w:r>
-        <w:tab/>
-      </w:r>
-      <w:r>
-        <w:tab/>
-      </w:r>
-      <w:r>
-        <w:tab/>
-      </w:r>
-      <w:r>
-        <w:tab/>
-      </w:r>
-    </w:p>
-    <w:p>
-      <w:pPr>
-        <w:pStyle w:val="a"/>
-        <w:numPr>
-          <w:ilvl w:val="0"/>
-          <w:numId w:val="0"/>
-        </w:numPr>
-        <w:ind w:left="360"/>
-        <w:jc w:val="both"/>
-        <w:rPr>
-          <w:lang w:val="ru-RU"/>
-        </w:rPr>
-      </w:pPr>
-    </w:p>
-    <w:p>
-      <w:pPr>
-        <w:pStyle w:val="a"/>
-        <w:numPr>
-          <w:ilvl w:val="0"/>
-          <w:numId w:val="0"/>
-        </w:numPr>
-        <w:ind w:left="360"/>
-        <w:jc w:val="both"/>
         <w:rPr>
           <w:lang w:val="ru-RU"/>
         </w:rPr>
@@ -1917,7 +2066,7 @@
 <w:ftr xmlns:wpc="http://schemas.microsoft.com/office/word/2010/wordprocessingCanvas" xmlns:mc="http://schemas.openxmlformats.org/markup-compatibility/2006" xmlns:o="urn:schemas-microsoft-com:office:office" xmlns:r="http://schemas.openxmlformats.org/officeDocument/2006/relationships" xmlns:m="http://schemas.openxmlformats.org/officeDocument/2006/math" xmlns:v="urn:schemas-microsoft-com:vml" xmlns:wp14="http://schemas.microsoft.com/office/word/2010/wordprocessingDrawing" xmlns:wp="http://schemas.openxmlformats.org/drawingml/2006/wordprocessingDrawing" xmlns:w10="urn:schemas-microsoft-com:office:word" xmlns:w="http://schemas.openxmlformats.org/wordprocessingml/2006/main" xmlns:w14="http://schemas.microsoft.com/office/word/2010/wordml" xmlns:wpg="http://schemas.microsoft.com/office/word/2010/wordprocessingGroup" xmlns:wpi="http://schemas.microsoft.com/office/word/2010/wordprocessingInk" xmlns:wne="http://schemas.microsoft.com/office/word/2006/wordml" xmlns:wps="http://schemas.microsoft.com/office/word/2010/wordprocessingShape" mc:Ignorable="w14 wp14">
   <w:p>
     <w:pPr>
-      <w:pStyle w:val="a7"/>
+      <w:pStyle w:val="a8"/>
     </w:pPr>
     <w:r>
       <w:rPr>
@@ -1987,7 +2136,7 @@
                       <w:txbxContent>
                         <w:p>
                           <w:pPr>
-                            <w:pStyle w:val="a9"/>
+                            <w:pStyle w:val="aa"/>
                             <w:pBdr>
                               <w:top w:val="single" w:sz="12" w:space="0" w:color="auto"/>
                             </w:pBdr>
@@ -2029,7 +2178,7 @@
                 <w:txbxContent>
                   <w:p>
                     <w:pPr>
-                      <w:pStyle w:val="a9"/>
+                      <w:pStyle w:val="aa"/>
                       <w:pBdr>
                         <w:top w:val="single" w:sz="12" w:space="0" w:color="auto"/>
                       </w:pBdr>
@@ -2367,7 +2516,7 @@
 <w:hdr xmlns:wpc="http://schemas.microsoft.com/office/word/2010/wordprocessingCanvas" xmlns:mc="http://schemas.openxmlformats.org/markup-compatibility/2006" xmlns:o="urn:schemas-microsoft-com:office:office" xmlns:r="http://schemas.openxmlformats.org/officeDocument/2006/relationships" xmlns:m="http://schemas.openxmlformats.org/officeDocument/2006/math" xmlns:v="urn:schemas-microsoft-com:vml" xmlns:wp14="http://schemas.microsoft.com/office/word/2010/wordprocessingDrawing" xmlns:wp="http://schemas.openxmlformats.org/drawingml/2006/wordprocessingDrawing" xmlns:w10="urn:schemas-microsoft-com:office:word" xmlns:w="http://schemas.openxmlformats.org/wordprocessingml/2006/main" xmlns:w14="http://schemas.microsoft.com/office/word/2010/wordml" xmlns:wpg="http://schemas.microsoft.com/office/word/2010/wordprocessingGroup" xmlns:wpi="http://schemas.microsoft.com/office/word/2010/wordprocessingInk" xmlns:wne="http://schemas.microsoft.com/office/word/2006/wordml" xmlns:wps="http://schemas.microsoft.com/office/word/2010/wordprocessingShape" mc:Ignorable="w14 wp14">
   <w:p>
     <w:pPr>
-      <w:pStyle w:val="a5"/>
+      <w:pStyle w:val="a6"/>
     </w:pPr>
     <w:r>
       <w:rPr>
@@ -2480,7 +2629,7 @@
                               </w:p>
                               <w:p>
                                 <w:pPr>
-                                  <w:pStyle w:val="aa"/>
+                                  <w:pStyle w:val="ab"/>
                                   <w:rPr>
                                     <w:rFonts w:ascii="GOST type A" w:hAnsi="GOST type A"/>
                                   </w:rPr>
@@ -2536,7 +2685,7 @@
                               </w:p>
                               <w:p>
                                 <w:pPr>
-                                  <w:pStyle w:val="aa"/>
+                                  <w:pStyle w:val="ab"/>
                                   <w:rPr>
                                     <w:rFonts w:ascii="GOST type A" w:hAnsi="GOST type A"/>
                                   </w:rPr>
@@ -2608,7 +2757,7 @@
                               </w:p>
                               <w:p>
                                 <w:pPr>
-                                  <w:pStyle w:val="aa"/>
+                                  <w:pStyle w:val="ab"/>
                                   <w:rPr>
                                     <w:rFonts w:ascii="GOST type A" w:hAnsi="GOST type A"/>
                                   </w:rPr>
@@ -2672,7 +2821,7 @@
                               </w:p>
                               <w:p>
                                 <w:pPr>
-                                  <w:pStyle w:val="aa"/>
+                                  <w:pStyle w:val="ab"/>
                                   <w:rPr>
                                     <w:rFonts w:ascii="GOST type A" w:hAnsi="GOST type A"/>
                                   </w:rPr>
@@ -2728,7 +2877,7 @@
                               </w:p>
                               <w:p>
                                 <w:pPr>
-                                  <w:pStyle w:val="aa"/>
+                                  <w:pStyle w:val="ab"/>
                                   <w:rPr>
                                     <w:rFonts w:ascii="GOST type A" w:hAnsi="GOST type A"/>
                                   </w:rPr>
@@ -2783,7 +2932,7 @@
                             <w:txbxContent>
                               <w:p>
                                 <w:pPr>
-                                  <w:pStyle w:val="aa"/>
+                                  <w:pStyle w:val="ab"/>
                                   <w:rPr>
                                     <w:rFonts w:ascii="GOST type A" w:hAnsi="GOST type A"/>
                                   </w:rPr>
@@ -2824,7 +2973,7 @@
                             <w:txbxContent>
                               <w:p>
                                 <w:pPr>
-                                  <w:pStyle w:val="aa"/>
+                                  <w:pStyle w:val="ab"/>
                                   <w:rPr>
                                     <w:rFonts w:ascii="GOST type A" w:hAnsi="GOST type A"/>
                                   </w:rPr>
@@ -2865,7 +3014,7 @@
                             <w:txbxContent>
                               <w:p>
                                 <w:pPr>
-                                  <w:pStyle w:val="aa"/>
+                                  <w:pStyle w:val="ab"/>
                                   <w:rPr>
                                     <w:rFonts w:ascii="GOST type A" w:hAnsi="GOST type A"/>
                                   </w:rPr>
@@ -2906,7 +3055,7 @@
                             <w:txbxContent>
                               <w:p>
                                 <w:pPr>
-                                  <w:pStyle w:val="aa"/>
+                                  <w:pStyle w:val="ab"/>
                                   <w:rPr>
                                     <w:rFonts w:ascii="GOST type A" w:hAnsi="GOST type A"/>
                                   </w:rPr>
@@ -2947,7 +3096,7 @@
                             <w:txbxContent>
                               <w:p>
                                 <w:pPr>
-                                  <w:pStyle w:val="aa"/>
+                                  <w:pStyle w:val="ab"/>
                                   <w:rPr>
                                     <w:rFonts w:ascii="GOST type A" w:hAnsi="GOST type A"/>
                                   </w:rPr>
@@ -3087,7 +3236,7 @@
                               <w:txbxContent>
                                 <w:p>
                                   <w:pPr>
-                                    <w:pStyle w:val="aa"/>
+                                    <w:pStyle w:val="ab"/>
                                     <w:rPr>
                                       <w:rFonts w:ascii="GOST type A" w:hAnsi="GOST type A"/>
                                       <w:noProof w:val="0"/>
@@ -3138,7 +3287,7 @@
                               <w:txbxContent>
                                 <w:p>
                                   <w:pPr>
-                                    <w:pStyle w:val="aa"/>
+                                    <w:pStyle w:val="ab"/>
                                     <w:spacing w:before="120"/>
                                     <w:rPr>
                                       <w:rFonts w:ascii="GOST type A" w:hAnsi="GOST type A"/>
@@ -3453,7 +3602,7 @@
                                   </w:p>
                                   <w:p>
                                     <w:pPr>
-                                      <w:pStyle w:val="aa"/>
+                                      <w:pStyle w:val="ab"/>
                                       <w:rPr>
                                         <w:rFonts w:ascii="GOST type A" w:hAnsi="GOST type A"/>
                                       </w:rPr>
@@ -3510,7 +3659,7 @@
                                   </w:p>
                                   <w:p>
                                     <w:pPr>
-                                      <w:pStyle w:val="aa"/>
+                                      <w:pStyle w:val="ab"/>
                                       <w:rPr>
                                         <w:rFonts w:ascii="GOST type A" w:hAnsi="GOST type A"/>
                                         <w:noProof w:val="0"/>
@@ -3567,7 +3716,7 @@
                                   </w:p>
                                   <w:p>
                                     <w:pPr>
-                                      <w:pStyle w:val="aa"/>
+                                      <w:pStyle w:val="ab"/>
                                       <w:rPr>
                                         <w:rFonts w:ascii="GOST type A" w:hAnsi="GOST type A"/>
                                         <w:noProof w:val="0"/>
@@ -3625,7 +3774,7 @@
                                   </w:p>
                                   <w:p>
                                     <w:pPr>
-                                      <w:pStyle w:val="aa"/>
+                                      <w:pStyle w:val="ab"/>
                                       <w:rPr>
                                         <w:rFonts w:ascii="GOST type A" w:hAnsi="GOST type A"/>
                                         <w:noProof w:val="0"/>
@@ -3707,7 +3856,7 @@
                                     <w:txbxContent>
                                       <w:p>
                                         <w:pPr>
-                                          <w:pStyle w:val="aa"/>
+                                          <w:pStyle w:val="ab"/>
                                           <w:rPr>
                                             <w:rFonts w:ascii="GOST type A" w:hAnsi="GOST type A"/>
                                           </w:rPr>
@@ -3748,7 +3897,7 @@
                                     <w:txbxContent>
                                       <w:p>
                                         <w:pPr>
-                                          <w:pStyle w:val="aa"/>
+                                          <w:pStyle w:val="ab"/>
                                           <w:rPr>
                                             <w:rFonts w:ascii="GOST type A" w:hAnsi="GOST type A"/>
                                           </w:rPr>
@@ -3789,7 +3938,7 @@
                                     <w:txbxContent>
                                       <w:p>
                                         <w:pPr>
-                                          <w:pStyle w:val="aa"/>
+                                          <w:pStyle w:val="ab"/>
                                           <w:rPr>
                                             <w:rFonts w:ascii="GOST type A" w:hAnsi="GOST type A"/>
                                           </w:rPr>
@@ -3830,7 +3979,7 @@
                                     <w:txbxContent>
                                       <w:p>
                                         <w:pPr>
-                                          <w:pStyle w:val="aa"/>
+                                          <w:pStyle w:val="ab"/>
                                           <w:rPr>
                                             <w:rFonts w:ascii="GOST type A" w:hAnsi="GOST type A"/>
                                           </w:rPr>
@@ -3871,7 +4020,7 @@
                                     <w:txbxContent>
                                       <w:p>
                                         <w:pPr>
-                                          <w:pStyle w:val="aa"/>
+                                          <w:pStyle w:val="ab"/>
                                           <w:rPr>
                                             <w:rFonts w:ascii="GOST type A" w:hAnsi="GOST type A"/>
                                           </w:rPr>
@@ -3926,7 +4075,7 @@
                                     <w:txbxContent>
                                       <w:p>
                                         <w:pPr>
-                                          <w:pStyle w:val="aa"/>
+                                          <w:pStyle w:val="ab"/>
                                           <w:rPr>
                                             <w:rFonts w:ascii="GOST type A" w:hAnsi="GOST type A"/>
                                           </w:rPr>
@@ -3967,7 +4116,7 @@
                                     <w:txbxContent>
                                       <w:p>
                                         <w:pPr>
-                                          <w:pStyle w:val="aa"/>
+                                          <w:pStyle w:val="ab"/>
                                           <w:rPr>
                                             <w:rFonts w:ascii="GOST type A" w:hAnsi="GOST type A"/>
                                           </w:rPr>
@@ -4008,7 +4157,7 @@
                                     <w:txbxContent>
                                       <w:p>
                                         <w:pPr>
-                                          <w:pStyle w:val="aa"/>
+                                          <w:pStyle w:val="ab"/>
                                           <w:rPr>
                                             <w:rFonts w:ascii="GOST type A" w:hAnsi="GOST type A"/>
                                           </w:rPr>
@@ -4049,7 +4198,7 @@
                                     <w:txbxContent>
                                       <w:p>
                                         <w:pPr>
-                                          <w:pStyle w:val="aa"/>
+                                          <w:pStyle w:val="ab"/>
                                           <w:rPr>
                                             <w:rFonts w:ascii="GOST type A" w:hAnsi="GOST type A"/>
                                           </w:rPr>
@@ -4090,7 +4239,7 @@
                                     <w:txbxContent>
                                       <w:p>
                                         <w:pPr>
-                                          <w:pStyle w:val="aa"/>
+                                          <w:pStyle w:val="ab"/>
                                           <w:rPr>
                                             <w:rFonts w:ascii="GOST type A" w:hAnsi="GOST type A"/>
                                           </w:rPr>
@@ -4345,7 +4494,7 @@
                         </w:p>
                         <w:p>
                           <w:pPr>
-                            <w:pStyle w:val="aa"/>
+                            <w:pStyle w:val="ab"/>
                             <w:rPr>
                               <w:rFonts w:ascii="GOST type A" w:hAnsi="GOST type A"/>
                             </w:rPr>
@@ -4374,7 +4523,7 @@
                         </w:p>
                         <w:p>
                           <w:pPr>
-                            <w:pStyle w:val="aa"/>
+                            <w:pStyle w:val="ab"/>
                             <w:rPr>
                               <w:rFonts w:ascii="GOST type A" w:hAnsi="GOST type A"/>
                             </w:rPr>
@@ -4419,7 +4568,7 @@
                         </w:p>
                         <w:p>
                           <w:pPr>
-                            <w:pStyle w:val="aa"/>
+                            <w:pStyle w:val="ab"/>
                             <w:rPr>
                               <w:rFonts w:ascii="GOST type A" w:hAnsi="GOST type A"/>
                             </w:rPr>
@@ -4456,7 +4605,7 @@
                         </w:p>
                         <w:p>
                           <w:pPr>
-                            <w:pStyle w:val="aa"/>
+                            <w:pStyle w:val="ab"/>
                             <w:rPr>
                               <w:rFonts w:ascii="GOST type A" w:hAnsi="GOST type A"/>
                             </w:rPr>
@@ -4485,7 +4634,7 @@
                         </w:p>
                         <w:p>
                           <w:pPr>
-                            <w:pStyle w:val="aa"/>
+                            <w:pStyle w:val="ab"/>
                             <w:rPr>
                               <w:rFonts w:ascii="GOST type A" w:hAnsi="GOST type A"/>
                             </w:rPr>
@@ -4501,7 +4650,7 @@
                       <w:txbxContent>
                         <w:p>
                           <w:pPr>
-                            <w:pStyle w:val="aa"/>
+                            <w:pStyle w:val="ab"/>
                             <w:rPr>
                               <w:rFonts w:ascii="GOST type A" w:hAnsi="GOST type A"/>
                             </w:rPr>
@@ -4515,7 +4664,7 @@
                       <w:txbxContent>
                         <w:p>
                           <w:pPr>
-                            <w:pStyle w:val="aa"/>
+                            <w:pStyle w:val="ab"/>
                             <w:rPr>
                               <w:rFonts w:ascii="GOST type A" w:hAnsi="GOST type A"/>
                             </w:rPr>
@@ -4529,7 +4678,7 @@
                       <w:txbxContent>
                         <w:p>
                           <w:pPr>
-                            <w:pStyle w:val="aa"/>
+                            <w:pStyle w:val="ab"/>
                             <w:rPr>
                               <w:rFonts w:ascii="GOST type A" w:hAnsi="GOST type A"/>
                             </w:rPr>
@@ -4543,7 +4692,7 @@
                       <w:txbxContent>
                         <w:p>
                           <w:pPr>
-                            <w:pStyle w:val="aa"/>
+                            <w:pStyle w:val="ab"/>
                             <w:rPr>
                               <w:rFonts w:ascii="GOST type A" w:hAnsi="GOST type A"/>
                             </w:rPr>
@@ -4557,7 +4706,7 @@
                       <w:txbxContent>
                         <w:p>
                           <w:pPr>
-                            <w:pStyle w:val="aa"/>
+                            <w:pStyle w:val="ab"/>
                             <w:rPr>
                               <w:rFonts w:ascii="GOST type A" w:hAnsi="GOST type A"/>
                             </w:rPr>
@@ -4578,7 +4727,7 @@
                         <w:txbxContent>
                           <w:p>
                             <w:pPr>
-                              <w:pStyle w:val="aa"/>
+                              <w:pStyle w:val="ab"/>
                               <w:rPr>
                                 <w:rFonts w:ascii="GOST type A" w:hAnsi="GOST type A"/>
                                 <w:noProof w:val="0"/>
@@ -4602,7 +4751,7 @@
                         <w:txbxContent>
                           <w:p>
                             <w:pPr>
-                              <w:pStyle w:val="aa"/>
+                              <w:pStyle w:val="ab"/>
                               <w:spacing w:before="120"/>
                               <w:rPr>
                                 <w:rFonts w:ascii="GOST type A" w:hAnsi="GOST type A"/>
@@ -4839,7 +4988,7 @@
                             </w:p>
                             <w:p>
                               <w:pPr>
-                                <w:pStyle w:val="aa"/>
+                                <w:pStyle w:val="ab"/>
                                 <w:rPr>
                                   <w:rFonts w:ascii="GOST type A" w:hAnsi="GOST type A"/>
                                 </w:rPr>
@@ -4869,7 +5018,7 @@
                             </w:p>
                             <w:p>
                               <w:pPr>
-                                <w:pStyle w:val="aa"/>
+                                <w:pStyle w:val="ab"/>
                                 <w:rPr>
                                   <w:rFonts w:ascii="GOST type A" w:hAnsi="GOST type A"/>
                                   <w:noProof w:val="0"/>
@@ -4899,7 +5048,7 @@
                             </w:p>
                             <w:p>
                               <w:pPr>
-                                <w:pStyle w:val="aa"/>
+                                <w:pStyle w:val="ab"/>
                                 <w:rPr>
                                   <w:rFonts w:ascii="GOST type A" w:hAnsi="GOST type A"/>
                                   <w:noProof w:val="0"/>
@@ -4930,7 +5079,7 @@
                             </w:p>
                             <w:p>
                               <w:pPr>
-                                <w:pStyle w:val="aa"/>
+                                <w:pStyle w:val="ab"/>
                                 <w:rPr>
                                   <w:rFonts w:ascii="GOST type A" w:hAnsi="GOST type A"/>
                                   <w:noProof w:val="0"/>
@@ -4949,7 +5098,7 @@
                               <w:txbxContent>
                                 <w:p>
                                   <w:pPr>
-                                    <w:pStyle w:val="aa"/>
+                                    <w:pStyle w:val="ab"/>
                                     <w:rPr>
                                       <w:rFonts w:ascii="GOST type A" w:hAnsi="GOST type A"/>
                                     </w:rPr>
@@ -4963,7 +5112,7 @@
                               <w:txbxContent>
                                 <w:p>
                                   <w:pPr>
-                                    <w:pStyle w:val="aa"/>
+                                    <w:pStyle w:val="ab"/>
                                     <w:rPr>
                                       <w:rFonts w:ascii="GOST type A" w:hAnsi="GOST type A"/>
                                     </w:rPr>
@@ -4977,7 +5126,7 @@
                               <w:txbxContent>
                                 <w:p>
                                   <w:pPr>
-                                    <w:pStyle w:val="aa"/>
+                                    <w:pStyle w:val="ab"/>
                                     <w:rPr>
                                       <w:rFonts w:ascii="GOST type A" w:hAnsi="GOST type A"/>
                                     </w:rPr>
@@ -4991,7 +5140,7 @@
                               <w:txbxContent>
                                 <w:p>
                                   <w:pPr>
-                                    <w:pStyle w:val="aa"/>
+                                    <w:pStyle w:val="ab"/>
                                     <w:rPr>
                                       <w:rFonts w:ascii="GOST type A" w:hAnsi="GOST type A"/>
                                     </w:rPr>
@@ -5005,7 +5154,7 @@
                               <w:txbxContent>
                                 <w:p>
                                   <w:pPr>
-                                    <w:pStyle w:val="aa"/>
+                                    <w:pStyle w:val="ab"/>
                                     <w:rPr>
                                       <w:rFonts w:ascii="GOST type A" w:hAnsi="GOST type A"/>
                                     </w:rPr>
@@ -5021,7 +5170,7 @@
                               <w:txbxContent>
                                 <w:p>
                                   <w:pPr>
-                                    <w:pStyle w:val="aa"/>
+                                    <w:pStyle w:val="ab"/>
                                     <w:rPr>
                                       <w:rFonts w:ascii="GOST type A" w:hAnsi="GOST type A"/>
                                     </w:rPr>
@@ -5035,7 +5184,7 @@
                               <w:txbxContent>
                                 <w:p>
                                   <w:pPr>
-                                    <w:pStyle w:val="aa"/>
+                                    <w:pStyle w:val="ab"/>
                                     <w:rPr>
                                       <w:rFonts w:ascii="GOST type A" w:hAnsi="GOST type A"/>
                                     </w:rPr>
@@ -5049,7 +5198,7 @@
                               <w:txbxContent>
                                 <w:p>
                                   <w:pPr>
-                                    <w:pStyle w:val="aa"/>
+                                    <w:pStyle w:val="ab"/>
                                     <w:rPr>
                                       <w:rFonts w:ascii="GOST type A" w:hAnsi="GOST type A"/>
                                     </w:rPr>
@@ -5063,7 +5212,7 @@
                               <w:txbxContent>
                                 <w:p>
                                   <w:pPr>
-                                    <w:pStyle w:val="aa"/>
+                                    <w:pStyle w:val="ab"/>
                                     <w:rPr>
                                       <w:rFonts w:ascii="GOST type A" w:hAnsi="GOST type A"/>
                                     </w:rPr>
@@ -5077,7 +5226,7 @@
                               <w:txbxContent>
                                 <w:p>
                                   <w:pPr>
-                                    <w:pStyle w:val="aa"/>
+                                    <w:pStyle w:val="ab"/>
                                     <w:rPr>
                                       <w:rFonts w:ascii="GOST type A" w:hAnsi="GOST type A"/>
                                     </w:rPr>
@@ -5197,13 +5346,127 @@
     </w:lvl>
   </w:abstractNum>
   <w:abstractNum w:abstractNumId="1">
+    <w:nsid w:val="04804CE1"/>
+    <w:multiLevelType w:val="hybridMultilevel"/>
+    <w:tmpl w:val="A7E8E6BE"/>
+    <w:lvl w:ilvl="0" w:tplc="BD2CB4E0">
+      <w:start w:val="1"/>
+      <w:numFmt w:val="bullet"/>
+      <w:pStyle w:val="a"/>
+      <w:lvlText w:val=""/>
+      <w:lvlJc w:val="left"/>
+      <w:pPr>
+        <w:ind w:left="720" w:hanging="360"/>
+      </w:pPr>
+      <w:rPr>
+        <w:rFonts w:ascii="Symbol" w:hAnsi="Symbol" w:hint="default"/>
+      </w:rPr>
+    </w:lvl>
+    <w:lvl w:ilvl="1" w:tplc="04190003" w:tentative="1">
+      <w:start w:val="1"/>
+      <w:numFmt w:val="bullet"/>
+      <w:lvlText w:val="o"/>
+      <w:lvlJc w:val="left"/>
+      <w:pPr>
+        <w:ind w:left="1440" w:hanging="360"/>
+      </w:pPr>
+      <w:rPr>
+        <w:rFonts w:ascii="Courier New" w:hAnsi="Courier New" w:cs="Courier New" w:hint="default"/>
+      </w:rPr>
+    </w:lvl>
+    <w:lvl w:ilvl="2" w:tplc="04190005" w:tentative="1">
+      <w:start w:val="1"/>
+      <w:numFmt w:val="bullet"/>
+      <w:lvlText w:val=""/>
+      <w:lvlJc w:val="left"/>
+      <w:pPr>
+        <w:ind w:left="2160" w:hanging="360"/>
+      </w:pPr>
+      <w:rPr>
+        <w:rFonts w:ascii="Wingdings" w:hAnsi="Wingdings" w:hint="default"/>
+      </w:rPr>
+    </w:lvl>
+    <w:lvl w:ilvl="3" w:tplc="04190001" w:tentative="1">
+      <w:start w:val="1"/>
+      <w:numFmt w:val="bullet"/>
+      <w:lvlText w:val=""/>
+      <w:lvlJc w:val="left"/>
+      <w:pPr>
+        <w:ind w:left="2880" w:hanging="360"/>
+      </w:pPr>
+      <w:rPr>
+        <w:rFonts w:ascii="Symbol" w:hAnsi="Symbol" w:hint="default"/>
+      </w:rPr>
+    </w:lvl>
+    <w:lvl w:ilvl="4" w:tplc="04190003" w:tentative="1">
+      <w:start w:val="1"/>
+      <w:numFmt w:val="bullet"/>
+      <w:lvlText w:val="o"/>
+      <w:lvlJc w:val="left"/>
+      <w:pPr>
+        <w:ind w:left="3600" w:hanging="360"/>
+      </w:pPr>
+      <w:rPr>
+        <w:rFonts w:ascii="Courier New" w:hAnsi="Courier New" w:cs="Courier New" w:hint="default"/>
+      </w:rPr>
+    </w:lvl>
+    <w:lvl w:ilvl="5" w:tplc="04190005" w:tentative="1">
+      <w:start w:val="1"/>
+      <w:numFmt w:val="bullet"/>
+      <w:lvlText w:val=""/>
+      <w:lvlJc w:val="left"/>
+      <w:pPr>
+        <w:ind w:left="4320" w:hanging="360"/>
+      </w:pPr>
+      <w:rPr>
+        <w:rFonts w:ascii="Wingdings" w:hAnsi="Wingdings" w:hint="default"/>
+      </w:rPr>
+    </w:lvl>
+    <w:lvl w:ilvl="6" w:tplc="04190001" w:tentative="1">
+      <w:start w:val="1"/>
+      <w:numFmt w:val="bullet"/>
+      <w:lvlText w:val=""/>
+      <w:lvlJc w:val="left"/>
+      <w:pPr>
+        <w:ind w:left="5040" w:hanging="360"/>
+      </w:pPr>
+      <w:rPr>
+        <w:rFonts w:ascii="Symbol" w:hAnsi="Symbol" w:hint="default"/>
+      </w:rPr>
+    </w:lvl>
+    <w:lvl w:ilvl="7" w:tplc="04190003" w:tentative="1">
+      <w:start w:val="1"/>
+      <w:numFmt w:val="bullet"/>
+      <w:lvlText w:val="o"/>
+      <w:lvlJc w:val="left"/>
+      <w:pPr>
+        <w:ind w:left="5760" w:hanging="360"/>
+      </w:pPr>
+      <w:rPr>
+        <w:rFonts w:ascii="Courier New" w:hAnsi="Courier New" w:cs="Courier New" w:hint="default"/>
+      </w:rPr>
+    </w:lvl>
+    <w:lvl w:ilvl="8" w:tplc="04190005" w:tentative="1">
+      <w:start w:val="1"/>
+      <w:numFmt w:val="bullet"/>
+      <w:lvlText w:val=""/>
+      <w:lvlJc w:val="left"/>
+      <w:pPr>
+        <w:ind w:left="6480" w:hanging="360"/>
+      </w:pPr>
+      <w:rPr>
+        <w:rFonts w:ascii="Wingdings" w:hAnsi="Wingdings" w:hint="default"/>
+      </w:rPr>
+    </w:lvl>
+  </w:abstractNum>
+  <w:abstractNum w:abstractNumId="2">
     <w:nsid w:val="08C94517"/>
     <w:multiLevelType w:val="hybridMultilevel"/>
     <w:tmpl w:val="7B34F5E6"/>
     <w:lvl w:ilvl="0" w:tplc="0B04D9CC">
       <w:start w:val="1"/>
       <w:numFmt w:val="decimal"/>
-      <w:pStyle w:val="a"/>
+      <w:pStyle w:val="a0"/>
       <w:lvlText w:val="%1)"/>
       <w:lvlJc w:val="left"/>
       <w:pPr>
@@ -5286,7 +5549,7 @@
       </w:pPr>
     </w:lvl>
   </w:abstractNum>
-  <w:abstractNum w:abstractNumId="2">
+  <w:abstractNum w:abstractNumId="3">
     <w:nsid w:val="0CA7152A"/>
     <w:multiLevelType w:val="multilevel"/>
     <w:tmpl w:val="0419001D"/>
@@ -5372,25 +5635,25 @@
       </w:pPr>
     </w:lvl>
   </w:abstractNum>
-  <w:abstractNum w:abstractNumId="3">
+  <w:abstractNum w:abstractNumId="4">
     <w:nsid w:val="0ECC6980"/>
     <w:multiLevelType w:val="multilevel"/>
     <w:tmpl w:val="7924FE8A"/>
     <w:numStyleLink w:val="2"/>
   </w:abstractNum>
-  <w:abstractNum w:abstractNumId="4">
+  <w:abstractNum w:abstractNumId="5">
     <w:nsid w:val="14717379"/>
     <w:multiLevelType w:val="multilevel"/>
     <w:tmpl w:val="7924FE8A"/>
     <w:numStyleLink w:val="2"/>
   </w:abstractNum>
-  <w:abstractNum w:abstractNumId="5">
+  <w:abstractNum w:abstractNumId="6">
     <w:nsid w:val="20145133"/>
     <w:multiLevelType w:val="multilevel"/>
     <w:tmpl w:val="7924FE8A"/>
     <w:numStyleLink w:val="2"/>
   </w:abstractNum>
-  <w:abstractNum w:abstractNumId="6">
+  <w:abstractNum w:abstractNumId="7">
     <w:nsid w:val="20213ACF"/>
     <w:multiLevelType w:val="multilevel"/>
     <w:tmpl w:val="12B2A2D2"/>
@@ -5508,13 +5771,13 @@
       </w:rPr>
     </w:lvl>
   </w:abstractNum>
-  <w:abstractNum w:abstractNumId="7">
+  <w:abstractNum w:abstractNumId="8">
     <w:nsid w:val="23CB5863"/>
     <w:multiLevelType w:val="multilevel"/>
     <w:tmpl w:val="7924FE8A"/>
     <w:numStyleLink w:val="2"/>
   </w:abstractNum>
-  <w:abstractNum w:abstractNumId="8">
+  <w:abstractNum w:abstractNumId="9">
     <w:nsid w:val="2EB92025"/>
     <w:multiLevelType w:val="multilevel"/>
     <w:tmpl w:val="0419001F"/>
@@ -5600,13 +5863,13 @@
       </w:pPr>
     </w:lvl>
   </w:abstractNum>
-  <w:abstractNum w:abstractNumId="9">
+  <w:abstractNum w:abstractNumId="10">
     <w:nsid w:val="32A63BC9"/>
     <w:multiLevelType w:val="multilevel"/>
     <w:tmpl w:val="12B2A2D2"/>
     <w:numStyleLink w:val="1"/>
   </w:abstractNum>
-  <w:abstractNum w:abstractNumId="10">
+  <w:abstractNum w:abstractNumId="11">
     <w:nsid w:val="332F5D4F"/>
     <w:multiLevelType w:val="multilevel"/>
     <w:tmpl w:val="0419001F"/>
@@ -5692,7 +5955,7 @@
       </w:pPr>
     </w:lvl>
   </w:abstractNum>
-  <w:abstractNum w:abstractNumId="11">
+  <w:abstractNum w:abstractNumId="12">
     <w:nsid w:val="3F6C65A7"/>
     <w:multiLevelType w:val="multilevel"/>
     <w:tmpl w:val="0419001D"/>
@@ -5778,7 +6041,7 @@
       </w:pPr>
     </w:lvl>
   </w:abstractNum>
-  <w:abstractNum w:abstractNumId="12">
+  <w:abstractNum w:abstractNumId="13">
     <w:nsid w:val="405B3540"/>
     <w:multiLevelType w:val="multilevel"/>
     <w:tmpl w:val="0419001F"/>
@@ -5864,7 +6127,7 @@
       </w:pPr>
     </w:lvl>
   </w:abstractNum>
-  <w:abstractNum w:abstractNumId="13">
+  <w:abstractNum w:abstractNumId="14">
     <w:nsid w:val="4456505C"/>
     <w:multiLevelType w:val="hybridMultilevel"/>
     <w:tmpl w:val="45D455FC"/>
@@ -5956,7 +6219,7 @@
       </w:pPr>
     </w:lvl>
   </w:abstractNum>
-  <w:abstractNum w:abstractNumId="14">
+  <w:abstractNum w:abstractNumId="15">
     <w:nsid w:val="48A64B96"/>
     <w:multiLevelType w:val="multilevel"/>
     <w:tmpl w:val="2760E89C"/>
@@ -6078,7 +6341,7 @@
       </w:rPr>
     </w:lvl>
   </w:abstractNum>
-  <w:abstractNum w:abstractNumId="15">
+  <w:abstractNum w:abstractNumId="16">
     <w:nsid w:val="4966187E"/>
     <w:multiLevelType w:val="multilevel"/>
     <w:tmpl w:val="5A6C35D6"/>
@@ -6194,31 +6457,31 @@
       </w:rPr>
     </w:lvl>
   </w:abstractNum>
-  <w:abstractNum w:abstractNumId="16">
+  <w:abstractNum w:abstractNumId="17">
     <w:nsid w:val="498529FF"/>
     <w:multiLevelType w:val="multilevel"/>
     <w:tmpl w:val="7924FE8A"/>
     <w:numStyleLink w:val="2"/>
   </w:abstractNum>
-  <w:abstractNum w:abstractNumId="17">
+  <w:abstractNum w:abstractNumId="18">
     <w:nsid w:val="52E97DB8"/>
     <w:multiLevelType w:val="multilevel"/>
     <w:tmpl w:val="7924FE8A"/>
     <w:numStyleLink w:val="2"/>
   </w:abstractNum>
-  <w:abstractNum w:abstractNumId="18">
+  <w:abstractNum w:abstractNumId="19">
     <w:nsid w:val="56DA4395"/>
     <w:multiLevelType w:val="multilevel"/>
     <w:tmpl w:val="7924FE8A"/>
     <w:numStyleLink w:val="2"/>
   </w:abstractNum>
-  <w:abstractNum w:abstractNumId="19">
+  <w:abstractNum w:abstractNumId="20">
     <w:nsid w:val="58A575E1"/>
     <w:multiLevelType w:val="multilevel"/>
     <w:tmpl w:val="12B2A2D2"/>
     <w:numStyleLink w:val="1"/>
   </w:abstractNum>
-  <w:abstractNum w:abstractNumId="20">
+  <w:abstractNum w:abstractNumId="21">
     <w:nsid w:val="602B0B38"/>
     <w:multiLevelType w:val="multilevel"/>
     <w:tmpl w:val="6CCADACE"/>
@@ -6310,13 +6573,13 @@
       </w:pPr>
     </w:lvl>
   </w:abstractNum>
-  <w:abstractNum w:abstractNumId="21">
+  <w:abstractNum w:abstractNumId="22">
     <w:nsid w:val="66D70D7A"/>
     <w:multiLevelType w:val="multilevel"/>
     <w:tmpl w:val="12B2A2D2"/>
     <w:numStyleLink w:val="1"/>
   </w:abstractNum>
-  <w:abstractNum w:abstractNumId="22">
+  <w:abstractNum w:abstractNumId="23">
     <w:nsid w:val="676E2E94"/>
     <w:multiLevelType w:val="hybridMultilevel"/>
     <w:tmpl w:val="090A26E0"/>
@@ -6405,7 +6668,7 @@
       </w:pPr>
     </w:lvl>
   </w:abstractNum>
-  <w:abstractNum w:abstractNumId="23">
+  <w:abstractNum w:abstractNumId="24">
     <w:nsid w:val="679F0D80"/>
     <w:multiLevelType w:val="multilevel"/>
     <w:tmpl w:val="7FC085D8"/>
@@ -6500,7 +6763,7 @@
       </w:pPr>
     </w:lvl>
   </w:abstractNum>
-  <w:abstractNum w:abstractNumId="24">
+  <w:abstractNum w:abstractNumId="25">
     <w:nsid w:val="68B24A1B"/>
     <w:multiLevelType w:val="hybridMultilevel"/>
     <w:tmpl w:val="70468E52"/>
@@ -6589,7 +6852,7 @@
       </w:pPr>
     </w:lvl>
   </w:abstractNum>
-  <w:abstractNum w:abstractNumId="25">
+  <w:abstractNum w:abstractNumId="26">
     <w:nsid w:val="6F3D41BC"/>
     <w:multiLevelType w:val="hybridMultilevel"/>
     <w:tmpl w:val="2B943F62"/>
@@ -6678,31 +6941,31 @@
       </w:pPr>
     </w:lvl>
   </w:abstractNum>
-  <w:abstractNum w:abstractNumId="26">
+  <w:abstractNum w:abstractNumId="27">
     <w:nsid w:val="704F6794"/>
     <w:multiLevelType w:val="multilevel"/>
     <w:tmpl w:val="12B2A2D2"/>
     <w:numStyleLink w:val="1"/>
   </w:abstractNum>
-  <w:abstractNum w:abstractNumId="27">
+  <w:abstractNum w:abstractNumId="28">
     <w:nsid w:val="70B81159"/>
     <w:multiLevelType w:val="multilevel"/>
     <w:tmpl w:val="12B2A2D2"/>
     <w:numStyleLink w:val="1"/>
   </w:abstractNum>
-  <w:abstractNum w:abstractNumId="28">
+  <w:abstractNum w:abstractNumId="29">
     <w:nsid w:val="723C4AF4"/>
     <w:multiLevelType w:val="multilevel"/>
     <w:tmpl w:val="12B2A2D2"/>
     <w:numStyleLink w:val="1"/>
   </w:abstractNum>
-  <w:abstractNum w:abstractNumId="29">
+  <w:abstractNum w:abstractNumId="30">
     <w:nsid w:val="74FA7833"/>
     <w:multiLevelType w:val="multilevel"/>
     <w:tmpl w:val="7924FE8A"/>
     <w:numStyleLink w:val="2"/>
   </w:abstractNum>
-  <w:abstractNum w:abstractNumId="30">
+  <w:abstractNum w:abstractNumId="31">
     <w:nsid w:val="76D9451F"/>
     <w:multiLevelType w:val="multilevel"/>
     <w:tmpl w:val="E95CF4B6"/>
@@ -6819,13 +7082,13 @@
       </w:rPr>
     </w:lvl>
   </w:abstractNum>
-  <w:abstractNum w:abstractNumId="31">
+  <w:abstractNum w:abstractNumId="32">
     <w:nsid w:val="79F61505"/>
     <w:multiLevelType w:val="multilevel"/>
     <w:tmpl w:val="12B2A2D2"/>
     <w:numStyleLink w:val="1"/>
   </w:abstractNum>
-  <w:abstractNum w:abstractNumId="32">
+  <w:abstractNum w:abstractNumId="33">
     <w:nsid w:val="7AE4557A"/>
     <w:multiLevelType w:val="hybridMultilevel"/>
     <w:tmpl w:val="FFB44306"/>
@@ -6938,7 +7201,7 @@
       </w:rPr>
     </w:lvl>
   </w:abstractNum>
-  <w:abstractNum w:abstractNumId="33">
+  <w:abstractNum w:abstractNumId="34">
     <w:nsid w:val="7D840EB9"/>
     <w:multiLevelType w:val="multilevel"/>
     <w:tmpl w:val="7924FE8A"/>
@@ -6946,7 +7209,7 @@
     <w:lvl w:ilvl="0">
       <w:start w:val="1"/>
       <w:numFmt w:val="russianLower"/>
-      <w:pStyle w:val="a0"/>
+      <w:pStyle w:val="a1"/>
       <w:lvlText w:val="%1)"/>
       <w:lvlJc w:val="left"/>
       <w:pPr>
@@ -7081,43 +7344,43 @@
     </w:lvl>
   </w:abstractNum>
   <w:num w:numId="1">
-    <w:abstractNumId w:val="14"/>
+    <w:abstractNumId w:val="15"/>
   </w:num>
   <w:num w:numId="2">
+    <w:abstractNumId w:val="33"/>
+  </w:num>
+  <w:num w:numId="3">
+    <w:abstractNumId w:val="31"/>
+  </w:num>
+  <w:num w:numId="4">
+    <w:abstractNumId w:val="13"/>
+  </w:num>
+  <w:num w:numId="5">
+    <w:abstractNumId w:val="11"/>
+  </w:num>
+  <w:num w:numId="6">
+    <w:abstractNumId w:val="7"/>
+  </w:num>
+  <w:num w:numId="7">
+    <w:abstractNumId w:val="10"/>
+  </w:num>
+  <w:num w:numId="8">
     <w:abstractNumId w:val="32"/>
   </w:num>
-  <w:num w:numId="3">
-    <w:abstractNumId w:val="30"/>
-  </w:num>
-  <w:num w:numId="4">
-    <w:abstractNumId w:val="12"/>
-  </w:num>
-  <w:num w:numId="5">
-    <w:abstractNumId w:val="10"/>
-  </w:num>
-  <w:num w:numId="6">
-    <w:abstractNumId w:val="6"/>
-  </w:num>
-  <w:num w:numId="7">
-    <w:abstractNumId w:val="9"/>
-  </w:num>
-  <w:num w:numId="8">
-    <w:abstractNumId w:val="31"/>
-  </w:num>
   <w:num w:numId="9">
-    <w:abstractNumId w:val="26"/>
+    <w:abstractNumId w:val="27"/>
   </w:num>
   <w:num w:numId="10">
-    <w:abstractNumId w:val="19"/>
+    <w:abstractNumId w:val="20"/>
   </w:num>
   <w:num w:numId="11">
-    <w:abstractNumId w:val="15"/>
+    <w:abstractNumId w:val="16"/>
   </w:num>
   <w:num w:numId="12">
-    <w:abstractNumId w:val="2"/>
+    <w:abstractNumId w:val="3"/>
   </w:num>
   <w:num w:numId="13">
-    <w:abstractNumId w:val="27"/>
+    <w:abstractNumId w:val="28"/>
     <w:lvlOverride w:ilvl="0">
       <w:lvl w:ilvl="0">
         <w:start w:val="1"/>
@@ -7135,10 +7398,10 @@
     </w:lvlOverride>
   </w:num>
   <w:num w:numId="14">
-    <w:abstractNumId w:val="21"/>
+    <w:abstractNumId w:val="22"/>
   </w:num>
   <w:num w:numId="15">
-    <w:abstractNumId w:val="28"/>
+    <w:abstractNumId w:val="29"/>
     <w:lvlOverride w:ilvl="3">
       <w:lvl w:ilvl="3">
         <w:start w:val="1"/>
@@ -7158,64 +7421,67 @@
     </w:lvlOverride>
   </w:num>
   <w:num w:numId="16">
-    <w:abstractNumId w:val="24"/>
+    <w:abstractNumId w:val="25"/>
   </w:num>
   <w:num w:numId="17">
-    <w:abstractNumId w:val="22"/>
+    <w:abstractNumId w:val="23"/>
   </w:num>
   <w:num w:numId="18">
-    <w:abstractNumId w:val="25"/>
+    <w:abstractNumId w:val="26"/>
   </w:num>
   <w:num w:numId="19">
     <w:abstractNumId w:val="0"/>
   </w:num>
   <w:num w:numId="20">
-    <w:abstractNumId w:val="11"/>
+    <w:abstractNumId w:val="12"/>
   </w:num>
   <w:num w:numId="21">
-    <w:abstractNumId w:val="13"/>
+    <w:abstractNumId w:val="14"/>
   </w:num>
   <w:num w:numId="22">
-    <w:abstractNumId w:val="1"/>
+    <w:abstractNumId w:val="2"/>
   </w:num>
   <w:num w:numId="23">
-    <w:abstractNumId w:val="20"/>
+    <w:abstractNumId w:val="21"/>
   </w:num>
   <w:num w:numId="24">
+    <w:abstractNumId w:val="9"/>
+  </w:num>
+  <w:num w:numId="25">
+    <w:abstractNumId w:val="34"/>
+  </w:num>
+  <w:num w:numId="26">
+    <w:abstractNumId w:val="30"/>
+  </w:num>
+  <w:num w:numId="27">
+    <w:abstractNumId w:val="5"/>
+  </w:num>
+  <w:num w:numId="28">
+    <w:abstractNumId w:val="18"/>
+  </w:num>
+  <w:num w:numId="29">
+    <w:abstractNumId w:val="24"/>
+  </w:num>
+  <w:num w:numId="30">
+    <w:abstractNumId w:val="24"/>
+  </w:num>
+  <w:num w:numId="31">
+    <w:abstractNumId w:val="19"/>
+  </w:num>
+  <w:num w:numId="32">
+    <w:abstractNumId w:val="6"/>
+  </w:num>
+  <w:num w:numId="33">
+    <w:abstractNumId w:val="4"/>
+  </w:num>
+  <w:num w:numId="34">
     <w:abstractNumId w:val="8"/>
   </w:num>
-  <w:num w:numId="25">
-    <w:abstractNumId w:val="33"/>
-  </w:num>
-  <w:num w:numId="26">
-    <w:abstractNumId w:val="29"/>
-  </w:num>
-  <w:num w:numId="27">
-    <w:abstractNumId w:val="4"/>
-  </w:num>
-  <w:num w:numId="28">
+  <w:num w:numId="35">
     <w:abstractNumId w:val="17"/>
   </w:num>
-  <w:num w:numId="29">
-    <w:abstractNumId w:val="23"/>
-  </w:num>
-  <w:num w:numId="30">
-    <w:abstractNumId w:val="23"/>
-  </w:num>
-  <w:num w:numId="31">
-    <w:abstractNumId w:val="18"/>
-  </w:num>
-  <w:num w:numId="32">
-    <w:abstractNumId w:val="5"/>
-  </w:num>
-  <w:num w:numId="33">
-    <w:abstractNumId w:val="3"/>
-  </w:num>
-  <w:num w:numId="34">
-    <w:abstractNumId w:val="7"/>
-  </w:num>
-  <w:num w:numId="35">
-    <w:abstractNumId w:val="16"/>
+  <w:num w:numId="36">
+    <w:abstractNumId w:val="1"/>
   </w:num>
 </w:numbering>
 </file>
@@ -7377,7 +7643,7 @@
     <w:lsdException w:name="Bibliography" w:uiPriority="37"/>
     <w:lsdException w:name="TOC Heading" w:uiPriority="39" w:qFormat="1"/>
   </w:latentStyles>
-  <w:style w:type="paragraph" w:default="1" w:styleId="a1">
+  <w:style w:type="paragraph" w:default="1" w:styleId="a2">
     <w:name w:val="Normal"/>
     <w:aliases w:val="Подпись рисунка"/>
     <w:uiPriority w:val="1"/>
@@ -7396,7 +7662,7 @@
   </w:style>
   <w:style w:type="paragraph" w:styleId="11">
     <w:name w:val="heading 1"/>
-    <w:basedOn w:val="a1"/>
+    <w:basedOn w:val="a2"/>
     <w:link w:val="12"/>
     <w:qFormat/>
     <w:rsid w:val="006949C6"/>
@@ -7418,7 +7684,7 @@
   </w:style>
   <w:style w:type="paragraph" w:styleId="20">
     <w:name w:val="heading 2"/>
-    <w:basedOn w:val="a1"/>
+    <w:basedOn w:val="a2"/>
     <w:link w:val="22"/>
     <w:autoRedefine/>
     <w:qFormat/>
@@ -7442,7 +7708,7 @@
   </w:style>
   <w:style w:type="paragraph" w:styleId="3">
     <w:name w:val="heading 3"/>
-    <w:basedOn w:val="a1"/>
+    <w:basedOn w:val="a2"/>
     <w:link w:val="31"/>
     <w:qFormat/>
     <w:rsid w:val="006949C6"/>
@@ -7462,7 +7728,7 @@
   </w:style>
   <w:style w:type="paragraph" w:styleId="4">
     <w:name w:val="heading 4"/>
-    <w:basedOn w:val="a1"/>
+    <w:basedOn w:val="a2"/>
     <w:link w:val="41"/>
     <w:qFormat/>
     <w:rsid w:val="006949C6"/>
@@ -7483,7 +7749,7 @@
   </w:style>
   <w:style w:type="paragraph" w:styleId="5">
     <w:name w:val="heading 5"/>
-    <w:basedOn w:val="a1"/>
+    <w:basedOn w:val="a2"/>
     <w:link w:val="50"/>
     <w:qFormat/>
     <w:rsid w:val="006949C6"/>
@@ -7526,8 +7792,8 @@
   </w:style>
   <w:style w:type="paragraph" w:styleId="7">
     <w:name w:val="heading 7"/>
-    <w:basedOn w:val="a1"/>
-    <w:next w:val="a1"/>
+    <w:basedOn w:val="a2"/>
+    <w:next w:val="a2"/>
     <w:link w:val="70"/>
     <w:uiPriority w:val="9"/>
     <w:semiHidden/>
@@ -7553,8 +7819,8 @@
   </w:style>
   <w:style w:type="paragraph" w:styleId="8">
     <w:name w:val="heading 8"/>
-    <w:basedOn w:val="a1"/>
-    <w:next w:val="a1"/>
+    <w:basedOn w:val="a2"/>
+    <w:next w:val="a2"/>
     <w:link w:val="80"/>
     <w:uiPriority w:val="9"/>
     <w:semiHidden/>
@@ -7580,8 +7846,8 @@
   </w:style>
   <w:style w:type="paragraph" w:styleId="9">
     <w:name w:val="heading 9"/>
-    <w:basedOn w:val="a1"/>
-    <w:next w:val="a1"/>
+    <w:basedOn w:val="a2"/>
+    <w:next w:val="a2"/>
     <w:link w:val="90"/>
     <w:uiPriority w:val="9"/>
     <w:semiHidden/>
@@ -7607,13 +7873,12 @@
       <w:szCs w:val="20"/>
     </w:rPr>
   </w:style>
-  <w:style w:type="character" w:default="1" w:styleId="a2">
+  <w:style w:type="character" w:default="1" w:styleId="a3">
     <w:name w:val="Default Paragraph Font"/>
     <w:uiPriority w:val="1"/>
-    <w:semiHidden/>
     <w:unhideWhenUsed/>
   </w:style>
-  <w:style w:type="table" w:default="1" w:styleId="a3">
+  <w:style w:type="table" w:default="1" w:styleId="a4">
     <w:name w:val="Normal Table"/>
     <w:uiPriority w:val="99"/>
     <w:semiHidden/>
@@ -7628,16 +7893,16 @@
       </w:tblCellMar>
     </w:tblPr>
   </w:style>
-  <w:style w:type="numbering" w:default="1" w:styleId="a4">
+  <w:style w:type="numbering" w:default="1" w:styleId="a5">
     <w:name w:val="No List"/>
     <w:uiPriority w:val="99"/>
     <w:semiHidden/>
     <w:unhideWhenUsed/>
   </w:style>
-  <w:style w:type="paragraph" w:styleId="a5">
+  <w:style w:type="paragraph" w:styleId="a6">
     <w:name w:val="header"/>
-    <w:basedOn w:val="a1"/>
-    <w:link w:val="a6"/>
+    <w:basedOn w:val="a2"/>
+    <w:link w:val="a7"/>
     <w:uiPriority w:val="99"/>
     <w:unhideWhenUsed/>
     <w:rsid w:val="00B36ACC"/>
@@ -7649,17 +7914,17 @@
       <w:spacing w:after="0" w:line="240" w:lineRule="auto"/>
     </w:pPr>
   </w:style>
-  <w:style w:type="character" w:customStyle="1" w:styleId="a6">
+  <w:style w:type="character" w:customStyle="1" w:styleId="a7">
     <w:name w:val="Верхний колонтитул Знак"/>
-    <w:basedOn w:val="a2"/>
-    <w:link w:val="a5"/>
+    <w:basedOn w:val="a3"/>
+    <w:link w:val="a6"/>
     <w:uiPriority w:val="99"/>
     <w:rsid w:val="00B36ACC"/>
   </w:style>
-  <w:style w:type="paragraph" w:styleId="a7">
+  <w:style w:type="paragraph" w:styleId="a8">
     <w:name w:val="footer"/>
-    <w:basedOn w:val="a1"/>
-    <w:link w:val="a8"/>
+    <w:basedOn w:val="a2"/>
+    <w:link w:val="a9"/>
     <w:uiPriority w:val="99"/>
     <w:unhideWhenUsed/>
     <w:rsid w:val="00B36ACC"/>
@@ -7671,16 +7936,16 @@
       <w:spacing w:after="0" w:line="240" w:lineRule="auto"/>
     </w:pPr>
   </w:style>
-  <w:style w:type="character" w:customStyle="1" w:styleId="a8">
+  <w:style w:type="character" w:customStyle="1" w:styleId="a9">
     <w:name w:val="Нижний колонтитул Знак"/>
-    <w:basedOn w:val="a2"/>
-    <w:link w:val="a7"/>
+    <w:basedOn w:val="a3"/>
+    <w:link w:val="a8"/>
     <w:uiPriority w:val="99"/>
     <w:rsid w:val="00B36ACC"/>
   </w:style>
   <w:style w:type="paragraph" w:customStyle="1" w:styleId="ISOCPEUR11K">
     <w:name w:val="ISOCPEUR 11 K"/>
-    <w:basedOn w:val="a9"/>
+    <w:basedOn w:val="aa"/>
     <w:link w:val="ISOCPEUR11K0"/>
     <w:qFormat/>
     <w:rsid w:val="00B36ACC"/>
@@ -7700,9 +7965,9 @@
       <w:lang w:eastAsia="ru-RU"/>
     </w:rPr>
   </w:style>
-  <w:style w:type="paragraph" w:customStyle="1" w:styleId="aa">
+  <w:style w:type="paragraph" w:customStyle="1" w:styleId="ab">
     <w:name w:val="Штамп"/>
-    <w:basedOn w:val="a1"/>
+    <w:basedOn w:val="a2"/>
     <w:rsid w:val="00B36ACC"/>
     <w:pPr>
       <w:spacing w:after="0" w:line="240" w:lineRule="auto"/>
@@ -7716,9 +7981,9 @@
       <w:lang w:eastAsia="ru-RU"/>
     </w:rPr>
   </w:style>
-  <w:style w:type="paragraph" w:styleId="a9">
+  <w:style w:type="paragraph" w:styleId="aa">
     <w:name w:val="No Spacing"/>
-    <w:link w:val="ab"/>
+    <w:link w:val="ac"/>
     <w:uiPriority w:val="1"/>
     <w:qFormat/>
     <w:rsid w:val="00B36ACC"/>
@@ -7726,10 +7991,10 @@
       <w:spacing w:after="0" w:line="240" w:lineRule="auto"/>
     </w:pPr>
   </w:style>
-  <w:style w:type="paragraph" w:styleId="ac">
+  <w:style w:type="paragraph" w:styleId="ad">
     <w:name w:val="Balloon Text"/>
-    <w:basedOn w:val="a1"/>
-    <w:link w:val="ad"/>
+    <w:basedOn w:val="a2"/>
+    <w:link w:val="ae"/>
     <w:uiPriority w:val="99"/>
     <w:semiHidden/>
     <w:unhideWhenUsed/>
@@ -7743,10 +8008,10 @@
       <w:szCs w:val="16"/>
     </w:rPr>
   </w:style>
-  <w:style w:type="character" w:customStyle="1" w:styleId="ad">
+  <w:style w:type="character" w:customStyle="1" w:styleId="ae">
     <w:name w:val="Текст выноски Знак"/>
-    <w:basedOn w:val="a2"/>
-    <w:link w:val="ac"/>
+    <w:basedOn w:val="a3"/>
+    <w:link w:val="ad"/>
     <w:uiPriority w:val="99"/>
     <w:semiHidden/>
     <w:rsid w:val="00B36ACC"/>
@@ -7756,16 +8021,16 @@
       <w:szCs w:val="16"/>
     </w:rPr>
   </w:style>
-  <w:style w:type="character" w:customStyle="1" w:styleId="ab">
+  <w:style w:type="character" w:customStyle="1" w:styleId="ac">
     <w:name w:val="Без интервала Знак"/>
-    <w:basedOn w:val="a2"/>
-    <w:link w:val="a9"/>
+    <w:basedOn w:val="a3"/>
+    <w:link w:val="aa"/>
     <w:uiPriority w:val="1"/>
     <w:rsid w:val="009B26C5"/>
   </w:style>
   <w:style w:type="character" w:customStyle="1" w:styleId="12">
     <w:name w:val="Заголовок 1 Знак"/>
-    <w:basedOn w:val="a2"/>
+    <w:basedOn w:val="a3"/>
     <w:link w:val="11"/>
     <w:rsid w:val="006949C6"/>
     <w:rPr>
@@ -7779,7 +8044,7 @@
   </w:style>
   <w:style w:type="character" w:customStyle="1" w:styleId="22">
     <w:name w:val="Заголовок 2 Знак"/>
-    <w:basedOn w:val="a2"/>
+    <w:basedOn w:val="a3"/>
     <w:link w:val="20"/>
     <w:rsid w:val="006949C6"/>
     <w:rPr>
@@ -7791,7 +8056,7 @@
   </w:style>
   <w:style w:type="character" w:customStyle="1" w:styleId="31">
     <w:name w:val="Заголовок 3 Знак"/>
-    <w:basedOn w:val="a2"/>
+    <w:basedOn w:val="a3"/>
     <w:link w:val="3"/>
     <w:rsid w:val="006949C6"/>
     <w:rPr>
@@ -7804,7 +8069,7 @@
   </w:style>
   <w:style w:type="character" w:customStyle="1" w:styleId="41">
     <w:name w:val="Заголовок 4 Знак"/>
-    <w:basedOn w:val="a2"/>
+    <w:basedOn w:val="a3"/>
     <w:link w:val="4"/>
     <w:rsid w:val="006949C6"/>
     <w:rPr>
@@ -7818,7 +8083,7 @@
   </w:style>
   <w:style w:type="character" w:customStyle="1" w:styleId="50">
     <w:name w:val="Заголовок 5 Знак"/>
-    <w:basedOn w:val="a2"/>
+    <w:basedOn w:val="a3"/>
     <w:link w:val="5"/>
     <w:rsid w:val="006949C6"/>
     <w:rPr>
@@ -7832,7 +8097,7 @@
   </w:style>
   <w:style w:type="character" w:customStyle="1" w:styleId="60">
     <w:name w:val="Заголовок 6 Знак"/>
-    <w:basedOn w:val="a2"/>
+    <w:basedOn w:val="a3"/>
     <w:link w:val="6"/>
     <w:rsid w:val="006949C6"/>
     <w:rPr>
@@ -7845,7 +8110,7 @@
   </w:style>
   <w:style w:type="character" w:customStyle="1" w:styleId="70">
     <w:name w:val="Заголовок 7 Знак"/>
-    <w:basedOn w:val="a2"/>
+    <w:basedOn w:val="a3"/>
     <w:link w:val="7"/>
     <w:uiPriority w:val="9"/>
     <w:semiHidden/>
@@ -7861,7 +8126,7 @@
   </w:style>
   <w:style w:type="character" w:customStyle="1" w:styleId="80">
     <w:name w:val="Заголовок 8 Знак"/>
-    <w:basedOn w:val="a2"/>
+    <w:basedOn w:val="a3"/>
     <w:link w:val="8"/>
     <w:uiPriority w:val="9"/>
     <w:semiHidden/>
@@ -7876,7 +8141,7 @@
   </w:style>
   <w:style w:type="character" w:customStyle="1" w:styleId="90">
     <w:name w:val="Заголовок 9 Знак"/>
-    <w:basedOn w:val="a2"/>
+    <w:basedOn w:val="a3"/>
     <w:link w:val="9"/>
     <w:uiPriority w:val="9"/>
     <w:semiHidden/>
@@ -7891,10 +8156,10 @@
       <w:lang w:val="en-US"/>
     </w:rPr>
   </w:style>
-  <w:style w:type="paragraph" w:styleId="ae">
+  <w:style w:type="paragraph" w:styleId="af">
     <w:name w:val="Body Text"/>
-    <w:basedOn w:val="a1"/>
-    <w:link w:val="af"/>
+    <w:basedOn w:val="a2"/>
+    <w:link w:val="af0"/>
     <w:uiPriority w:val="1"/>
     <w:qFormat/>
     <w:rsid w:val="006949C6"/>
@@ -7910,10 +8175,10 @@
       <w:lang w:val="ru-RU"/>
     </w:rPr>
   </w:style>
-  <w:style w:type="character" w:customStyle="1" w:styleId="af">
+  <w:style w:type="character" w:customStyle="1" w:styleId="af0">
     <w:name w:val="Основной текст Знак"/>
-    <w:basedOn w:val="a2"/>
-    <w:link w:val="ae"/>
+    <w:basedOn w:val="a3"/>
+    <w:link w:val="af"/>
     <w:uiPriority w:val="1"/>
     <w:rsid w:val="006949C6"/>
     <w:rPr>
@@ -7922,12 +8187,12 @@
       <w:szCs w:val="24"/>
     </w:rPr>
   </w:style>
-  <w:style w:type="paragraph" w:styleId="af0">
+  <w:style w:type="paragraph" w:styleId="af1">
     <w:name w:val="Title"/>
     <w:aliases w:val="Название Таблица"/>
-    <w:basedOn w:val="a1"/>
-    <w:next w:val="a1"/>
-    <w:link w:val="af1"/>
+    <w:basedOn w:val="a2"/>
+    <w:next w:val="a2"/>
+    <w:link w:val="af2"/>
     <w:qFormat/>
     <w:rsid w:val="006949C6"/>
     <w:pPr>
@@ -7947,11 +8212,11 @@
       <w:lang w:val="ru-RU"/>
     </w:rPr>
   </w:style>
-  <w:style w:type="character" w:customStyle="1" w:styleId="af1">
+  <w:style w:type="character" w:customStyle="1" w:styleId="af2">
     <w:name w:val="Название Знак"/>
     <w:aliases w:val="Название Таблица Знак"/>
-    <w:basedOn w:val="a2"/>
-    <w:link w:val="af0"/>
+    <w:basedOn w:val="a3"/>
+    <w:link w:val="af1"/>
     <w:rsid w:val="006949C6"/>
     <w:rPr>
       <w:rFonts w:ascii="Times New Roman" w:eastAsiaTheme="majorEastAsia" w:hAnsi="Times New Roman" w:cstheme="majorBidi"/>
@@ -7975,9 +8240,9 @@
       <w:lang w:eastAsia="ru-RU"/>
     </w:rPr>
   </w:style>
-  <w:style w:type="paragraph" w:styleId="a">
+  <w:style w:type="paragraph" w:styleId="a0">
     <w:name w:val="List Paragraph"/>
-    <w:basedOn w:val="a1"/>
+    <w:basedOn w:val="a2"/>
     <w:uiPriority w:val="34"/>
     <w:qFormat/>
     <w:rsid w:val="00923167"/>
@@ -8000,11 +8265,11 @@
   </w:style>
   <w:style w:type="paragraph" w:customStyle="1" w:styleId="10">
     <w:name w:val="Д_Заголовок_1_ур"/>
-    <w:basedOn w:val="a"/>
-    <w:next w:val="a1"/>
+    <w:basedOn w:val="a0"/>
+    <w:next w:val="a2"/>
     <w:uiPriority w:val="1"/>
     <w:qFormat/>
-    <w:rsid w:val="00D636EB"/>
+    <w:rsid w:val="00376FC3"/>
     <w:pPr>
       <w:numPr>
         <w:numId w:val="13"/>
@@ -8012,7 +8277,7 @@
       <w:tabs>
         <w:tab w:val="left" w:pos="284"/>
       </w:tabs>
-      <w:spacing w:after="40"/>
+      <w:spacing w:after="80"/>
     </w:pPr>
     <w:rPr>
       <w:rFonts w:cs="Times New Roman"/>
@@ -8024,11 +8289,11 @@
   </w:style>
   <w:style w:type="paragraph" w:customStyle="1" w:styleId="21">
     <w:name w:val="Д_Заголовок_2_ур"/>
-    <w:basedOn w:val="a"/>
-    <w:next w:val="a1"/>
+    <w:basedOn w:val="a0"/>
+    <w:next w:val="a2"/>
     <w:uiPriority w:val="1"/>
     <w:qFormat/>
-    <w:rsid w:val="00D636EB"/>
+    <w:rsid w:val="00376FC3"/>
     <w:pPr>
       <w:numPr>
         <w:ilvl w:val="1"/>
@@ -8037,7 +8302,7 @@
       <w:tabs>
         <w:tab w:val="left" w:pos="567"/>
       </w:tabs>
-      <w:spacing w:after="40"/>
+      <w:spacing w:after="80"/>
       <w:jc w:val="both"/>
     </w:pPr>
     <w:rPr>
@@ -8049,17 +8314,17 @@
   </w:style>
   <w:style w:type="paragraph" w:customStyle="1" w:styleId="30">
     <w:name w:val="Д_Заголовок_3_ур"/>
-    <w:basedOn w:val="a"/>
-    <w:next w:val="a1"/>
+    <w:basedOn w:val="a0"/>
+    <w:next w:val="a2"/>
     <w:uiPriority w:val="1"/>
     <w:qFormat/>
-    <w:rsid w:val="00AF2885"/>
+    <w:rsid w:val="00376FC3"/>
     <w:pPr>
       <w:numPr>
         <w:ilvl w:val="2"/>
         <w:numId w:val="11"/>
       </w:numPr>
-      <w:spacing w:after="40"/>
+      <w:spacing w:after="80"/>
       <w:jc w:val="both"/>
     </w:pPr>
     <w:rPr>
@@ -8071,11 +8336,11 @@
   </w:style>
   <w:style w:type="paragraph" w:customStyle="1" w:styleId="40">
     <w:name w:val="Д_Заголовок_4_ур"/>
-    <w:basedOn w:val="a"/>
-    <w:next w:val="a1"/>
+    <w:basedOn w:val="a0"/>
+    <w:next w:val="a2"/>
     <w:uiPriority w:val="1"/>
     <w:qFormat/>
-    <w:rsid w:val="00D636EB"/>
+    <w:rsid w:val="00376FC3"/>
     <w:pPr>
       <w:numPr>
         <w:ilvl w:val="3"/>
@@ -8084,7 +8349,7 @@
       <w:tabs>
         <w:tab w:val="left" w:pos="993"/>
       </w:tabs>
-      <w:spacing w:after="40"/>
+      <w:spacing w:after="80"/>
       <w:ind w:left="0"/>
       <w:jc w:val="both"/>
     </w:pPr>
@@ -8096,10 +8361,10 @@
       <w:lang w:val="ru-RU"/>
     </w:rPr>
   </w:style>
-  <w:style w:type="paragraph" w:styleId="af2">
+  <w:style w:type="paragraph" w:styleId="af3">
     <w:name w:val="TOC Heading"/>
     <w:basedOn w:val="11"/>
-    <w:next w:val="a1"/>
+    <w:next w:val="a2"/>
     <w:uiPriority w:val="39"/>
     <w:semiHidden/>
     <w:unhideWhenUsed/>
@@ -8125,8 +8390,8 @@
   </w:style>
   <w:style w:type="paragraph" w:styleId="23">
     <w:name w:val="toc 2"/>
-    <w:basedOn w:val="a1"/>
-    <w:next w:val="a1"/>
+    <w:basedOn w:val="a2"/>
+    <w:next w:val="a2"/>
     <w:autoRedefine/>
     <w:uiPriority w:val="39"/>
     <w:unhideWhenUsed/>
@@ -8138,8 +8403,8 @@
   </w:style>
   <w:style w:type="paragraph" w:styleId="14">
     <w:name w:val="toc 1"/>
-    <w:basedOn w:val="a1"/>
-    <w:next w:val="a1"/>
+    <w:basedOn w:val="a2"/>
+    <w:next w:val="a2"/>
     <w:autoRedefine/>
     <w:uiPriority w:val="39"/>
     <w:unhideWhenUsed/>
@@ -8151,8 +8416,8 @@
   </w:style>
   <w:style w:type="paragraph" w:styleId="32">
     <w:name w:val="toc 3"/>
-    <w:basedOn w:val="a1"/>
-    <w:next w:val="a1"/>
+    <w:basedOn w:val="a2"/>
+    <w:next w:val="a2"/>
     <w:autoRedefine/>
     <w:uiPriority w:val="39"/>
     <w:unhideWhenUsed/>
@@ -8164,8 +8429,8 @@
   </w:style>
   <w:style w:type="paragraph" w:styleId="42">
     <w:name w:val="toc 4"/>
-    <w:basedOn w:val="a1"/>
-    <w:next w:val="a1"/>
+    <w:basedOn w:val="a2"/>
+    <w:next w:val="a2"/>
     <w:autoRedefine/>
     <w:uiPriority w:val="39"/>
     <w:unhideWhenUsed/>
@@ -8175,9 +8440,9 @@
       <w:ind w:left="720"/>
     </w:pPr>
   </w:style>
-  <w:style w:type="character" w:styleId="af3">
+  <w:style w:type="character" w:styleId="af4">
     <w:name w:val="Hyperlink"/>
-    <w:basedOn w:val="a2"/>
+    <w:basedOn w:val="a3"/>
     <w:uiPriority w:val="99"/>
     <w:unhideWhenUsed/>
     <w:rsid w:val="00AF2885"/>
@@ -8186,13 +8451,13 @@
       <w:u w:val="single"/>
     </w:rPr>
   </w:style>
-  <w:style w:type="paragraph" w:customStyle="1" w:styleId="af4">
+  <w:style w:type="paragraph" w:customStyle="1" w:styleId="af5">
     <w:name w:val="Д_Обычный"/>
-    <w:basedOn w:val="a1"/>
-    <w:next w:val="a1"/>
+    <w:basedOn w:val="a2"/>
+    <w:next w:val="a2"/>
     <w:uiPriority w:val="1"/>
     <w:qFormat/>
-    <w:rsid w:val="00247681"/>
+    <w:rsid w:val="00A940E4"/>
     <w:pPr>
       <w:spacing w:after="0"/>
       <w:ind w:firstLine="720"/>
@@ -8204,9 +8469,9 @@
       <w:szCs w:val="28"/>
     </w:rPr>
   </w:style>
-  <w:style w:type="paragraph" w:customStyle="1" w:styleId="a0">
+  <w:style w:type="paragraph" w:customStyle="1" w:styleId="a1">
     <w:name w:val="Д_Список"/>
-    <w:basedOn w:val="a"/>
+    <w:basedOn w:val="a0"/>
     <w:uiPriority w:val="1"/>
     <w:qFormat/>
     <w:rsid w:val="00B46FBB"/>
@@ -8234,6 +8499,89 @@
         <w:numId w:val="25"/>
       </w:numPr>
     </w:pPr>
+  </w:style>
+  <w:style w:type="paragraph" w:customStyle="1" w:styleId="a">
+    <w:name w:val="Д_Список_маркер"/>
+    <w:basedOn w:val="a1"/>
+    <w:uiPriority w:val="1"/>
+    <w:qFormat/>
+    <w:rsid w:val="00A940E4"/>
+    <w:pPr>
+      <w:numPr>
+        <w:numId w:val="36"/>
+      </w:numPr>
+      <w:tabs>
+        <w:tab w:val="left" w:pos="993"/>
+      </w:tabs>
+      <w:spacing w:after="0"/>
+      <w:ind w:left="851" w:hanging="284"/>
+    </w:pPr>
+  </w:style>
+  <w:style w:type="table" w:styleId="af6">
+    <w:name w:val="Table Grid"/>
+    <w:basedOn w:val="a4"/>
+    <w:uiPriority w:val="59"/>
+    <w:rsid w:val="00376FC3"/>
+    <w:pPr>
+      <w:spacing w:after="0" w:line="240" w:lineRule="auto"/>
+    </w:pPr>
+    <w:tblPr>
+      <w:tblInd w:w="0" w:type="dxa"/>
+      <w:tblBorders>
+        <w:top w:val="single" w:sz="4" w:space="0" w:color="auto"/>
+        <w:left w:val="single" w:sz="4" w:space="0" w:color="auto"/>
+        <w:bottom w:val="single" w:sz="4" w:space="0" w:color="auto"/>
+        <w:right w:val="single" w:sz="4" w:space="0" w:color="auto"/>
+        <w:insideH w:val="single" w:sz="4" w:space="0" w:color="auto"/>
+        <w:insideV w:val="single" w:sz="4" w:space="0" w:color="auto"/>
+      </w:tblBorders>
+      <w:tblCellMar>
+        <w:top w:w="0" w:type="dxa"/>
+        <w:left w:w="108" w:type="dxa"/>
+        <w:bottom w:w="0" w:type="dxa"/>
+        <w:right w:w="108" w:type="dxa"/>
+      </w:tblCellMar>
+    </w:tblPr>
+  </w:style>
+  <w:style w:type="paragraph" w:customStyle="1" w:styleId="af7">
+    <w:name w:val="Д_Заголовок_таблицы"/>
+    <w:basedOn w:val="af5"/>
+    <w:uiPriority w:val="1"/>
+    <w:qFormat/>
+    <w:rsid w:val="00C75B5B"/>
+    <w:pPr>
+      <w:ind w:firstLine="0"/>
+    </w:pPr>
+    <w:rPr>
+      <w:lang w:val="ru-RU"/>
+    </w:rPr>
+  </w:style>
+  <w:style w:type="paragraph" w:customStyle="1" w:styleId="af8">
+    <w:name w:val="Д_Таблица_содержимое"/>
+    <w:basedOn w:val="a2"/>
+    <w:uiPriority w:val="1"/>
+    <w:qFormat/>
+    <w:rsid w:val="00C75B5B"/>
+    <w:pPr>
+      <w:spacing w:after="0"/>
+      <w:jc w:val="left"/>
+    </w:pPr>
+    <w:rPr>
+      <w:lang w:val="ru-RU"/>
+    </w:rPr>
+  </w:style>
+  <w:style w:type="paragraph" w:customStyle="1" w:styleId="af9">
+    <w:name w:val="Д_Таблица_шапка"/>
+    <w:basedOn w:val="af8"/>
+    <w:uiPriority w:val="1"/>
+    <w:qFormat/>
+    <w:rsid w:val="00C75B5B"/>
+    <w:pPr>
+      <w:jc w:val="center"/>
+    </w:pPr>
+    <w:rPr>
+      <w:b/>
+    </w:rPr>
   </w:style>
 </w:styles>
 </file>
@@ -8395,7 +8743,7 @@
     <w:lsdException w:name="Bibliography" w:uiPriority="37"/>
     <w:lsdException w:name="TOC Heading" w:uiPriority="39" w:qFormat="1"/>
   </w:latentStyles>
-  <w:style w:type="paragraph" w:default="1" w:styleId="a1">
+  <w:style w:type="paragraph" w:default="1" w:styleId="a2">
     <w:name w:val="Normal"/>
     <w:aliases w:val="Подпись рисунка"/>
     <w:uiPriority w:val="1"/>
@@ -8414,7 +8762,7 @@
   </w:style>
   <w:style w:type="paragraph" w:styleId="11">
     <w:name w:val="heading 1"/>
-    <w:basedOn w:val="a1"/>
+    <w:basedOn w:val="a2"/>
     <w:link w:val="12"/>
     <w:qFormat/>
     <w:rsid w:val="006949C6"/>
@@ -8436,7 +8784,7 @@
   </w:style>
   <w:style w:type="paragraph" w:styleId="20">
     <w:name w:val="heading 2"/>
-    <w:basedOn w:val="a1"/>
+    <w:basedOn w:val="a2"/>
     <w:link w:val="22"/>
     <w:autoRedefine/>
     <w:qFormat/>
@@ -8460,7 +8808,7 @@
   </w:style>
   <w:style w:type="paragraph" w:styleId="3">
     <w:name w:val="heading 3"/>
-    <w:basedOn w:val="a1"/>
+    <w:basedOn w:val="a2"/>
     <w:link w:val="31"/>
     <w:qFormat/>
     <w:rsid w:val="006949C6"/>
@@ -8480,7 +8828,7 @@
   </w:style>
   <w:style w:type="paragraph" w:styleId="4">
     <w:name w:val="heading 4"/>
-    <w:basedOn w:val="a1"/>
+    <w:basedOn w:val="a2"/>
     <w:link w:val="41"/>
     <w:qFormat/>
     <w:rsid w:val="006949C6"/>
@@ -8501,7 +8849,7 @@
   </w:style>
   <w:style w:type="paragraph" w:styleId="5">
     <w:name w:val="heading 5"/>
-    <w:basedOn w:val="a1"/>
+    <w:basedOn w:val="a2"/>
     <w:link w:val="50"/>
     <w:qFormat/>
     <w:rsid w:val="006949C6"/>
@@ -8544,8 +8892,8 @@
   </w:style>
   <w:style w:type="paragraph" w:styleId="7">
     <w:name w:val="heading 7"/>
-    <w:basedOn w:val="a1"/>
-    <w:next w:val="a1"/>
+    <w:basedOn w:val="a2"/>
+    <w:next w:val="a2"/>
     <w:link w:val="70"/>
     <w:uiPriority w:val="9"/>
     <w:semiHidden/>
@@ -8571,8 +8919,8 @@
   </w:style>
   <w:style w:type="paragraph" w:styleId="8">
     <w:name w:val="heading 8"/>
-    <w:basedOn w:val="a1"/>
-    <w:next w:val="a1"/>
+    <w:basedOn w:val="a2"/>
+    <w:next w:val="a2"/>
     <w:link w:val="80"/>
     <w:uiPriority w:val="9"/>
     <w:semiHidden/>
@@ -8598,8 +8946,8 @@
   </w:style>
   <w:style w:type="paragraph" w:styleId="9">
     <w:name w:val="heading 9"/>
-    <w:basedOn w:val="a1"/>
-    <w:next w:val="a1"/>
+    <w:basedOn w:val="a2"/>
+    <w:next w:val="a2"/>
     <w:link w:val="90"/>
     <w:uiPriority w:val="9"/>
     <w:semiHidden/>
@@ -8625,13 +8973,12 @@
       <w:szCs w:val="20"/>
     </w:rPr>
   </w:style>
-  <w:style w:type="character" w:default="1" w:styleId="a2">
+  <w:style w:type="character" w:default="1" w:styleId="a3">
     <w:name w:val="Default Paragraph Font"/>
     <w:uiPriority w:val="1"/>
-    <w:semiHidden/>
     <w:unhideWhenUsed/>
   </w:style>
-  <w:style w:type="table" w:default="1" w:styleId="a3">
+  <w:style w:type="table" w:default="1" w:styleId="a4">
     <w:name w:val="Normal Table"/>
     <w:uiPriority w:val="99"/>
     <w:semiHidden/>
@@ -8646,16 +8993,16 @@
       </w:tblCellMar>
     </w:tblPr>
   </w:style>
-  <w:style w:type="numbering" w:default="1" w:styleId="a4">
+  <w:style w:type="numbering" w:default="1" w:styleId="a5">
     <w:name w:val="No List"/>
     <w:uiPriority w:val="99"/>
     <w:semiHidden/>
     <w:unhideWhenUsed/>
   </w:style>
-  <w:style w:type="paragraph" w:styleId="a5">
+  <w:style w:type="paragraph" w:styleId="a6">
     <w:name w:val="header"/>
-    <w:basedOn w:val="a1"/>
-    <w:link w:val="a6"/>
+    <w:basedOn w:val="a2"/>
+    <w:link w:val="a7"/>
     <w:uiPriority w:val="99"/>
     <w:unhideWhenUsed/>
     <w:rsid w:val="00B36ACC"/>
@@ -8667,17 +9014,17 @@
       <w:spacing w:after="0" w:line="240" w:lineRule="auto"/>
     </w:pPr>
   </w:style>
-  <w:style w:type="character" w:customStyle="1" w:styleId="a6">
+  <w:style w:type="character" w:customStyle="1" w:styleId="a7">
     <w:name w:val="Верхний колонтитул Знак"/>
-    <w:basedOn w:val="a2"/>
-    <w:link w:val="a5"/>
+    <w:basedOn w:val="a3"/>
+    <w:link w:val="a6"/>
     <w:uiPriority w:val="99"/>
     <w:rsid w:val="00B36ACC"/>
   </w:style>
-  <w:style w:type="paragraph" w:styleId="a7">
+  <w:style w:type="paragraph" w:styleId="a8">
     <w:name w:val="footer"/>
-    <w:basedOn w:val="a1"/>
-    <w:link w:val="a8"/>
+    <w:basedOn w:val="a2"/>
+    <w:link w:val="a9"/>
     <w:uiPriority w:val="99"/>
     <w:unhideWhenUsed/>
     <w:rsid w:val="00B36ACC"/>
@@ -8689,16 +9036,16 @@
       <w:spacing w:after="0" w:line="240" w:lineRule="auto"/>
     </w:pPr>
   </w:style>
-  <w:style w:type="character" w:customStyle="1" w:styleId="a8">
+  <w:style w:type="character" w:customStyle="1" w:styleId="a9">
     <w:name w:val="Нижний колонтитул Знак"/>
-    <w:basedOn w:val="a2"/>
-    <w:link w:val="a7"/>
+    <w:basedOn w:val="a3"/>
+    <w:link w:val="a8"/>
     <w:uiPriority w:val="99"/>
     <w:rsid w:val="00B36ACC"/>
   </w:style>
   <w:style w:type="paragraph" w:customStyle="1" w:styleId="ISOCPEUR11K">
     <w:name w:val="ISOCPEUR 11 K"/>
-    <w:basedOn w:val="a9"/>
+    <w:basedOn w:val="aa"/>
     <w:link w:val="ISOCPEUR11K0"/>
     <w:qFormat/>
     <w:rsid w:val="00B36ACC"/>
@@ -8718,9 +9065,9 @@
       <w:lang w:eastAsia="ru-RU"/>
     </w:rPr>
   </w:style>
-  <w:style w:type="paragraph" w:customStyle="1" w:styleId="aa">
+  <w:style w:type="paragraph" w:customStyle="1" w:styleId="ab">
     <w:name w:val="Штамп"/>
-    <w:basedOn w:val="a1"/>
+    <w:basedOn w:val="a2"/>
     <w:rsid w:val="00B36ACC"/>
     <w:pPr>
       <w:spacing w:after="0" w:line="240" w:lineRule="auto"/>
@@ -8734,9 +9081,9 @@
       <w:lang w:eastAsia="ru-RU"/>
     </w:rPr>
   </w:style>
-  <w:style w:type="paragraph" w:styleId="a9">
+  <w:style w:type="paragraph" w:styleId="aa">
     <w:name w:val="No Spacing"/>
-    <w:link w:val="ab"/>
+    <w:link w:val="ac"/>
     <w:uiPriority w:val="1"/>
     <w:qFormat/>
     <w:rsid w:val="00B36ACC"/>
@@ -8744,10 +9091,10 @@
       <w:spacing w:after="0" w:line="240" w:lineRule="auto"/>
     </w:pPr>
   </w:style>
-  <w:style w:type="paragraph" w:styleId="ac">
+  <w:style w:type="paragraph" w:styleId="ad">
     <w:name w:val="Balloon Text"/>
-    <w:basedOn w:val="a1"/>
-    <w:link w:val="ad"/>
+    <w:basedOn w:val="a2"/>
+    <w:link w:val="ae"/>
     <w:uiPriority w:val="99"/>
     <w:semiHidden/>
     <w:unhideWhenUsed/>
@@ -8761,10 +9108,10 @@
       <w:szCs w:val="16"/>
     </w:rPr>
   </w:style>
-  <w:style w:type="character" w:customStyle="1" w:styleId="ad">
+  <w:style w:type="character" w:customStyle="1" w:styleId="ae">
     <w:name w:val="Текст выноски Знак"/>
-    <w:basedOn w:val="a2"/>
-    <w:link w:val="ac"/>
+    <w:basedOn w:val="a3"/>
+    <w:link w:val="ad"/>
     <w:uiPriority w:val="99"/>
     <w:semiHidden/>
     <w:rsid w:val="00B36ACC"/>
@@ -8774,16 +9121,16 @@
       <w:szCs w:val="16"/>
     </w:rPr>
   </w:style>
-  <w:style w:type="character" w:customStyle="1" w:styleId="ab">
+  <w:style w:type="character" w:customStyle="1" w:styleId="ac">
     <w:name w:val="Без интервала Знак"/>
-    <w:basedOn w:val="a2"/>
-    <w:link w:val="a9"/>
+    <w:basedOn w:val="a3"/>
+    <w:link w:val="aa"/>
     <w:uiPriority w:val="1"/>
     <w:rsid w:val="009B26C5"/>
   </w:style>
   <w:style w:type="character" w:customStyle="1" w:styleId="12">
     <w:name w:val="Заголовок 1 Знак"/>
-    <w:basedOn w:val="a2"/>
+    <w:basedOn w:val="a3"/>
     <w:link w:val="11"/>
     <w:rsid w:val="006949C6"/>
     <w:rPr>
@@ -8797,7 +9144,7 @@
   </w:style>
   <w:style w:type="character" w:customStyle="1" w:styleId="22">
     <w:name w:val="Заголовок 2 Знак"/>
-    <w:basedOn w:val="a2"/>
+    <w:basedOn w:val="a3"/>
     <w:link w:val="20"/>
     <w:rsid w:val="006949C6"/>
     <w:rPr>
@@ -8809,7 +9156,7 @@
   </w:style>
   <w:style w:type="character" w:customStyle="1" w:styleId="31">
     <w:name w:val="Заголовок 3 Знак"/>
-    <w:basedOn w:val="a2"/>
+    <w:basedOn w:val="a3"/>
     <w:link w:val="3"/>
     <w:rsid w:val="006949C6"/>
     <w:rPr>
@@ -8822,7 +9169,7 @@
   </w:style>
   <w:style w:type="character" w:customStyle="1" w:styleId="41">
     <w:name w:val="Заголовок 4 Знак"/>
-    <w:basedOn w:val="a2"/>
+    <w:basedOn w:val="a3"/>
     <w:link w:val="4"/>
     <w:rsid w:val="006949C6"/>
     <w:rPr>
@@ -8836,7 +9183,7 @@
   </w:style>
   <w:style w:type="character" w:customStyle="1" w:styleId="50">
     <w:name w:val="Заголовок 5 Знак"/>
-    <w:basedOn w:val="a2"/>
+    <w:basedOn w:val="a3"/>
     <w:link w:val="5"/>
     <w:rsid w:val="006949C6"/>
     <w:rPr>
@@ -8850,7 +9197,7 @@
   </w:style>
   <w:style w:type="character" w:customStyle="1" w:styleId="60">
     <w:name w:val="Заголовок 6 Знак"/>
-    <w:basedOn w:val="a2"/>
+    <w:basedOn w:val="a3"/>
     <w:link w:val="6"/>
     <w:rsid w:val="006949C6"/>
     <w:rPr>
@@ -8863,7 +9210,7 @@
   </w:style>
   <w:style w:type="character" w:customStyle="1" w:styleId="70">
     <w:name w:val="Заголовок 7 Знак"/>
-    <w:basedOn w:val="a2"/>
+    <w:basedOn w:val="a3"/>
     <w:link w:val="7"/>
     <w:uiPriority w:val="9"/>
     <w:semiHidden/>
@@ -8879,7 +9226,7 @@
   </w:style>
   <w:style w:type="character" w:customStyle="1" w:styleId="80">
     <w:name w:val="Заголовок 8 Знак"/>
-    <w:basedOn w:val="a2"/>
+    <w:basedOn w:val="a3"/>
     <w:link w:val="8"/>
     <w:uiPriority w:val="9"/>
     <w:semiHidden/>
@@ -8894,7 +9241,7 @@
   </w:style>
   <w:style w:type="character" w:customStyle="1" w:styleId="90">
     <w:name w:val="Заголовок 9 Знак"/>
-    <w:basedOn w:val="a2"/>
+    <w:basedOn w:val="a3"/>
     <w:link w:val="9"/>
     <w:uiPriority w:val="9"/>
     <w:semiHidden/>
@@ -8909,10 +9256,10 @@
       <w:lang w:val="en-US"/>
     </w:rPr>
   </w:style>
-  <w:style w:type="paragraph" w:styleId="ae">
+  <w:style w:type="paragraph" w:styleId="af">
     <w:name w:val="Body Text"/>
-    <w:basedOn w:val="a1"/>
-    <w:link w:val="af"/>
+    <w:basedOn w:val="a2"/>
+    <w:link w:val="af0"/>
     <w:uiPriority w:val="1"/>
     <w:qFormat/>
     <w:rsid w:val="006949C6"/>
@@ -8928,10 +9275,10 @@
       <w:lang w:val="ru-RU"/>
     </w:rPr>
   </w:style>
-  <w:style w:type="character" w:customStyle="1" w:styleId="af">
+  <w:style w:type="character" w:customStyle="1" w:styleId="af0">
     <w:name w:val="Основной текст Знак"/>
-    <w:basedOn w:val="a2"/>
-    <w:link w:val="ae"/>
+    <w:basedOn w:val="a3"/>
+    <w:link w:val="af"/>
     <w:uiPriority w:val="1"/>
     <w:rsid w:val="006949C6"/>
     <w:rPr>
@@ -8940,12 +9287,12 @@
       <w:szCs w:val="24"/>
     </w:rPr>
   </w:style>
-  <w:style w:type="paragraph" w:styleId="af0">
+  <w:style w:type="paragraph" w:styleId="af1">
     <w:name w:val="Title"/>
     <w:aliases w:val="Название Таблица"/>
-    <w:basedOn w:val="a1"/>
-    <w:next w:val="a1"/>
-    <w:link w:val="af1"/>
+    <w:basedOn w:val="a2"/>
+    <w:next w:val="a2"/>
+    <w:link w:val="af2"/>
     <w:qFormat/>
     <w:rsid w:val="006949C6"/>
     <w:pPr>
@@ -8965,11 +9312,11 @@
       <w:lang w:val="ru-RU"/>
     </w:rPr>
   </w:style>
-  <w:style w:type="character" w:customStyle="1" w:styleId="af1">
+  <w:style w:type="character" w:customStyle="1" w:styleId="af2">
     <w:name w:val="Название Знак"/>
     <w:aliases w:val="Название Таблица Знак"/>
-    <w:basedOn w:val="a2"/>
-    <w:link w:val="af0"/>
+    <w:basedOn w:val="a3"/>
+    <w:link w:val="af1"/>
     <w:rsid w:val="006949C6"/>
     <w:rPr>
       <w:rFonts w:ascii="Times New Roman" w:eastAsiaTheme="majorEastAsia" w:hAnsi="Times New Roman" w:cstheme="majorBidi"/>
@@ -8993,9 +9340,9 @@
       <w:lang w:eastAsia="ru-RU"/>
     </w:rPr>
   </w:style>
-  <w:style w:type="paragraph" w:styleId="a">
+  <w:style w:type="paragraph" w:styleId="a0">
     <w:name w:val="List Paragraph"/>
-    <w:basedOn w:val="a1"/>
+    <w:basedOn w:val="a2"/>
     <w:uiPriority w:val="34"/>
     <w:qFormat/>
     <w:rsid w:val="00923167"/>
@@ -9018,11 +9365,11 @@
   </w:style>
   <w:style w:type="paragraph" w:customStyle="1" w:styleId="10">
     <w:name w:val="Д_Заголовок_1_ур"/>
-    <w:basedOn w:val="a"/>
-    <w:next w:val="a1"/>
+    <w:basedOn w:val="a0"/>
+    <w:next w:val="a2"/>
     <w:uiPriority w:val="1"/>
     <w:qFormat/>
-    <w:rsid w:val="00D636EB"/>
+    <w:rsid w:val="00376FC3"/>
     <w:pPr>
       <w:numPr>
         <w:numId w:val="13"/>
@@ -9030,7 +9377,7 @@
       <w:tabs>
         <w:tab w:val="left" w:pos="284"/>
       </w:tabs>
-      <w:spacing w:after="40"/>
+      <w:spacing w:after="80"/>
     </w:pPr>
     <w:rPr>
       <w:rFonts w:cs="Times New Roman"/>
@@ -9042,11 +9389,11 @@
   </w:style>
   <w:style w:type="paragraph" w:customStyle="1" w:styleId="21">
     <w:name w:val="Д_Заголовок_2_ур"/>
-    <w:basedOn w:val="a"/>
-    <w:next w:val="a1"/>
+    <w:basedOn w:val="a0"/>
+    <w:next w:val="a2"/>
     <w:uiPriority w:val="1"/>
     <w:qFormat/>
-    <w:rsid w:val="00D636EB"/>
+    <w:rsid w:val="00376FC3"/>
     <w:pPr>
       <w:numPr>
         <w:ilvl w:val="1"/>
@@ -9055,7 +9402,7 @@
       <w:tabs>
         <w:tab w:val="left" w:pos="567"/>
       </w:tabs>
-      <w:spacing w:after="40"/>
+      <w:spacing w:after="80"/>
       <w:jc w:val="both"/>
     </w:pPr>
     <w:rPr>
@@ -9067,17 +9414,17 @@
   </w:style>
   <w:style w:type="paragraph" w:customStyle="1" w:styleId="30">
     <w:name w:val="Д_Заголовок_3_ур"/>
-    <w:basedOn w:val="a"/>
-    <w:next w:val="a1"/>
+    <w:basedOn w:val="a0"/>
+    <w:next w:val="a2"/>
     <w:uiPriority w:val="1"/>
     <w:qFormat/>
-    <w:rsid w:val="00AF2885"/>
+    <w:rsid w:val="00376FC3"/>
     <w:pPr>
       <w:numPr>
         <w:ilvl w:val="2"/>
         <w:numId w:val="11"/>
       </w:numPr>
-      <w:spacing w:after="40"/>
+      <w:spacing w:after="80"/>
       <w:jc w:val="both"/>
     </w:pPr>
     <w:rPr>
@@ -9089,11 +9436,11 @@
   </w:style>
   <w:style w:type="paragraph" w:customStyle="1" w:styleId="40">
     <w:name w:val="Д_Заголовок_4_ур"/>
-    <w:basedOn w:val="a"/>
-    <w:next w:val="a1"/>
+    <w:basedOn w:val="a0"/>
+    <w:next w:val="a2"/>
     <w:uiPriority w:val="1"/>
     <w:qFormat/>
-    <w:rsid w:val="00D636EB"/>
+    <w:rsid w:val="00376FC3"/>
     <w:pPr>
       <w:numPr>
         <w:ilvl w:val="3"/>
@@ -9102,7 +9449,7 @@
       <w:tabs>
         <w:tab w:val="left" w:pos="993"/>
       </w:tabs>
-      <w:spacing w:after="40"/>
+      <w:spacing w:after="80"/>
       <w:ind w:left="0"/>
       <w:jc w:val="both"/>
     </w:pPr>
@@ -9114,10 +9461,10 @@
       <w:lang w:val="ru-RU"/>
     </w:rPr>
   </w:style>
-  <w:style w:type="paragraph" w:styleId="af2">
+  <w:style w:type="paragraph" w:styleId="af3">
     <w:name w:val="TOC Heading"/>
     <w:basedOn w:val="11"/>
-    <w:next w:val="a1"/>
+    <w:next w:val="a2"/>
     <w:uiPriority w:val="39"/>
     <w:semiHidden/>
     <w:unhideWhenUsed/>
@@ -9143,8 +9490,8 @@
   </w:style>
   <w:style w:type="paragraph" w:styleId="23">
     <w:name w:val="toc 2"/>
-    <w:basedOn w:val="a1"/>
-    <w:next w:val="a1"/>
+    <w:basedOn w:val="a2"/>
+    <w:next w:val="a2"/>
     <w:autoRedefine/>
     <w:uiPriority w:val="39"/>
     <w:unhideWhenUsed/>
@@ -9156,8 +9503,8 @@
   </w:style>
   <w:style w:type="paragraph" w:styleId="14">
     <w:name w:val="toc 1"/>
-    <w:basedOn w:val="a1"/>
-    <w:next w:val="a1"/>
+    <w:basedOn w:val="a2"/>
+    <w:next w:val="a2"/>
     <w:autoRedefine/>
     <w:uiPriority w:val="39"/>
     <w:unhideWhenUsed/>
@@ -9169,8 +9516,8 @@
   </w:style>
   <w:style w:type="paragraph" w:styleId="32">
     <w:name w:val="toc 3"/>
-    <w:basedOn w:val="a1"/>
-    <w:next w:val="a1"/>
+    <w:basedOn w:val="a2"/>
+    <w:next w:val="a2"/>
     <w:autoRedefine/>
     <w:uiPriority w:val="39"/>
     <w:unhideWhenUsed/>
@@ -9182,8 +9529,8 @@
   </w:style>
   <w:style w:type="paragraph" w:styleId="42">
     <w:name w:val="toc 4"/>
-    <w:basedOn w:val="a1"/>
-    <w:next w:val="a1"/>
+    <w:basedOn w:val="a2"/>
+    <w:next w:val="a2"/>
     <w:autoRedefine/>
     <w:uiPriority w:val="39"/>
     <w:unhideWhenUsed/>
@@ -9193,9 +9540,9 @@
       <w:ind w:left="720"/>
     </w:pPr>
   </w:style>
-  <w:style w:type="character" w:styleId="af3">
+  <w:style w:type="character" w:styleId="af4">
     <w:name w:val="Hyperlink"/>
-    <w:basedOn w:val="a2"/>
+    <w:basedOn w:val="a3"/>
     <w:uiPriority w:val="99"/>
     <w:unhideWhenUsed/>
     <w:rsid w:val="00AF2885"/>
@@ -9204,13 +9551,13 @@
       <w:u w:val="single"/>
     </w:rPr>
   </w:style>
-  <w:style w:type="paragraph" w:customStyle="1" w:styleId="af4">
+  <w:style w:type="paragraph" w:customStyle="1" w:styleId="af5">
     <w:name w:val="Д_Обычный"/>
-    <w:basedOn w:val="a1"/>
-    <w:next w:val="a1"/>
+    <w:basedOn w:val="a2"/>
+    <w:next w:val="a2"/>
     <w:uiPriority w:val="1"/>
     <w:qFormat/>
-    <w:rsid w:val="00247681"/>
+    <w:rsid w:val="00A940E4"/>
     <w:pPr>
       <w:spacing w:after="0"/>
       <w:ind w:firstLine="720"/>
@@ -9222,9 +9569,9 @@
       <w:szCs w:val="28"/>
     </w:rPr>
   </w:style>
-  <w:style w:type="paragraph" w:customStyle="1" w:styleId="a0">
+  <w:style w:type="paragraph" w:customStyle="1" w:styleId="a1">
     <w:name w:val="Д_Список"/>
-    <w:basedOn w:val="a"/>
+    <w:basedOn w:val="a0"/>
     <w:uiPriority w:val="1"/>
     <w:qFormat/>
     <w:rsid w:val="00B46FBB"/>
@@ -9252,6 +9599,89 @@
         <w:numId w:val="25"/>
       </w:numPr>
     </w:pPr>
+  </w:style>
+  <w:style w:type="paragraph" w:customStyle="1" w:styleId="a">
+    <w:name w:val="Д_Список_маркер"/>
+    <w:basedOn w:val="a1"/>
+    <w:uiPriority w:val="1"/>
+    <w:qFormat/>
+    <w:rsid w:val="00A940E4"/>
+    <w:pPr>
+      <w:numPr>
+        <w:numId w:val="36"/>
+      </w:numPr>
+      <w:tabs>
+        <w:tab w:val="left" w:pos="993"/>
+      </w:tabs>
+      <w:spacing w:after="0"/>
+      <w:ind w:left="851" w:hanging="284"/>
+    </w:pPr>
+  </w:style>
+  <w:style w:type="table" w:styleId="af6">
+    <w:name w:val="Table Grid"/>
+    <w:basedOn w:val="a4"/>
+    <w:uiPriority w:val="59"/>
+    <w:rsid w:val="00376FC3"/>
+    <w:pPr>
+      <w:spacing w:after="0" w:line="240" w:lineRule="auto"/>
+    </w:pPr>
+    <w:tblPr>
+      <w:tblInd w:w="0" w:type="dxa"/>
+      <w:tblBorders>
+        <w:top w:val="single" w:sz="4" w:space="0" w:color="auto"/>
+        <w:left w:val="single" w:sz="4" w:space="0" w:color="auto"/>
+        <w:bottom w:val="single" w:sz="4" w:space="0" w:color="auto"/>
+        <w:right w:val="single" w:sz="4" w:space="0" w:color="auto"/>
+        <w:insideH w:val="single" w:sz="4" w:space="0" w:color="auto"/>
+        <w:insideV w:val="single" w:sz="4" w:space="0" w:color="auto"/>
+      </w:tblBorders>
+      <w:tblCellMar>
+        <w:top w:w="0" w:type="dxa"/>
+        <w:left w:w="108" w:type="dxa"/>
+        <w:bottom w:w="0" w:type="dxa"/>
+        <w:right w:w="108" w:type="dxa"/>
+      </w:tblCellMar>
+    </w:tblPr>
+  </w:style>
+  <w:style w:type="paragraph" w:customStyle="1" w:styleId="af7">
+    <w:name w:val="Д_Заголовок_таблицы"/>
+    <w:basedOn w:val="af5"/>
+    <w:uiPriority w:val="1"/>
+    <w:qFormat/>
+    <w:rsid w:val="00C75B5B"/>
+    <w:pPr>
+      <w:ind w:firstLine="0"/>
+    </w:pPr>
+    <w:rPr>
+      <w:lang w:val="ru-RU"/>
+    </w:rPr>
+  </w:style>
+  <w:style w:type="paragraph" w:customStyle="1" w:styleId="af8">
+    <w:name w:val="Д_Таблица_содержимое"/>
+    <w:basedOn w:val="a2"/>
+    <w:uiPriority w:val="1"/>
+    <w:qFormat/>
+    <w:rsid w:val="00C75B5B"/>
+    <w:pPr>
+      <w:spacing w:after="0"/>
+      <w:jc w:val="left"/>
+    </w:pPr>
+    <w:rPr>
+      <w:lang w:val="ru-RU"/>
+    </w:rPr>
+  </w:style>
+  <w:style w:type="paragraph" w:customStyle="1" w:styleId="af9">
+    <w:name w:val="Д_Таблица_шапка"/>
+    <w:basedOn w:val="af8"/>
+    <w:uiPriority w:val="1"/>
+    <w:qFormat/>
+    <w:rsid w:val="00C75B5B"/>
+    <w:pPr>
+      <w:jc w:val="center"/>
+    </w:pPr>
+    <w:rPr>
+      <w:b/>
+    </w:rPr>
   </w:style>
 </w:styles>
 </file>
@@ -9546,7 +9976,7 @@
 </file>
 
 <file path=customXml/itemProps1.xml><?xml version="1.0" encoding="utf-8"?>
-<ds:datastoreItem xmlns:ds="http://schemas.openxmlformats.org/officeDocument/2006/customXml" ds:itemID="{4891471E-D029-467D-B614-F0F22F0D6DBE}">
+<ds:datastoreItem xmlns:ds="http://schemas.openxmlformats.org/officeDocument/2006/customXml" ds:itemID="{246B9534-B034-4EB5-A4DA-32CF0EEB20EA}">
   <ds:schemaRefs>
     <ds:schemaRef ds:uri="http://schemas.openxmlformats.org/officeDocument/2006/bibliography"/>
   </ds:schemaRefs>

</xml_diff>